<commit_message>
Popravil in dodal moje stvari
</commit_message>
<xml_diff>
--- a/Statistika2018_V3.docx
+++ b/Statistika2018_V3.docx
@@ -49,7 +49,7 @@
             <w:rPr>
               <w:rFonts w:eastAsiaTheme="minorEastAsia"/>
               <w:noProof/>
-              <w:lang w:val="en-US"/>
+              <w:lang w:eastAsia="sl-SI"/>
             </w:rPr>
           </w:pPr>
           <w:r>
@@ -61,7 +61,7 @@
           <w:r>
             <w:fldChar w:fldCharType="separate"/>
           </w:r>
-          <w:hyperlink w:anchor="_Toc516829923" w:history="1">
+          <w:hyperlink w:anchor="_Toc518049015" w:history="1">
             <w:r>
               <w:rPr>
                 <w:rStyle w:val="Hyperlink"/>
@@ -73,7 +73,7 @@
               <w:rPr>
                 <w:rFonts w:eastAsiaTheme="minorEastAsia"/>
                 <w:noProof/>
-                <w:lang w:val="en-US"/>
+                <w:lang w:eastAsia="sl-SI"/>
               </w:rPr>
               <w:tab/>
             </w:r>
@@ -103,7 +103,7 @@
                 <w:noProof/>
                 <w:webHidden/>
               </w:rPr>
-              <w:instrText xml:space="preserve"> PAGEREF _Toc516829923 \h </w:instrText>
+              <w:instrText xml:space="preserve"> PAGEREF _Toc518049015 \h </w:instrText>
             </w:r>
             <w:r>
               <w:rPr>
@@ -144,10 +144,10 @@
             <w:rPr>
               <w:rFonts w:eastAsiaTheme="minorEastAsia"/>
               <w:noProof/>
-              <w:lang w:val="en-US"/>
+              <w:lang w:eastAsia="sl-SI"/>
             </w:rPr>
           </w:pPr>
-          <w:hyperlink w:anchor="_Toc516829924" w:history="1">
+          <w:hyperlink w:anchor="_Toc518049016" w:history="1">
             <w:r>
               <w:rPr>
                 <w:rStyle w:val="Hyperlink"/>
@@ -159,7 +159,7 @@
               <w:rPr>
                 <w:rFonts w:eastAsiaTheme="minorEastAsia"/>
                 <w:noProof/>
-                <w:lang w:val="en-US"/>
+                <w:lang w:eastAsia="sl-SI"/>
               </w:rPr>
               <w:tab/>
             </w:r>
@@ -168,7 +168,7 @@
                 <w:rStyle w:val="Hyperlink"/>
                 <w:noProof/>
               </w:rPr>
-              <w:t>Zasnova raziskave (Boris)</w:t>
+              <w:t>Zasnova raziskave</w:t>
             </w:r>
             <w:r>
               <w:rPr>
@@ -189,7 +189,7 @@
                 <w:noProof/>
                 <w:webHidden/>
               </w:rPr>
-              <w:instrText xml:space="preserve"> PAGEREF _Toc516829924 \h </w:instrText>
+              <w:instrText xml:space="preserve"> PAGEREF _Toc518049016 \h </w:instrText>
             </w:r>
             <w:r>
               <w:rPr>
@@ -230,10 +230,10 @@
             <w:rPr>
               <w:rFonts w:eastAsiaTheme="minorEastAsia"/>
               <w:noProof/>
-              <w:lang w:val="en-US"/>
+              <w:lang w:eastAsia="sl-SI"/>
             </w:rPr>
           </w:pPr>
-          <w:hyperlink w:anchor="_Toc516829925" w:history="1">
+          <w:hyperlink w:anchor="_Toc518049017" w:history="1">
             <w:r>
               <w:rPr>
                 <w:rStyle w:val="Hyperlink"/>
@@ -245,7 +245,7 @@
               <w:rPr>
                 <w:rFonts w:eastAsiaTheme="minorEastAsia"/>
                 <w:noProof/>
-                <w:lang w:val="en-US"/>
+                <w:lang w:eastAsia="sl-SI"/>
               </w:rPr>
               <w:tab/>
             </w:r>
@@ -275,7 +275,7 @@
                 <w:noProof/>
                 <w:webHidden/>
               </w:rPr>
-              <w:instrText xml:space="preserve"> PAGEREF _Toc516829925 \h </w:instrText>
+              <w:instrText xml:space="preserve"> PAGEREF _Toc518049017 \h </w:instrText>
             </w:r>
             <w:r>
               <w:rPr>
@@ -316,10 +316,10 @@
             <w:rPr>
               <w:rFonts w:eastAsiaTheme="minorEastAsia"/>
               <w:noProof/>
-              <w:lang w:val="en-US"/>
+              <w:lang w:eastAsia="sl-SI"/>
             </w:rPr>
           </w:pPr>
-          <w:hyperlink w:anchor="_Toc516829926" w:history="1">
+          <w:hyperlink w:anchor="_Toc518049018" w:history="1">
             <w:r>
               <w:rPr>
                 <w:rStyle w:val="Hyperlink"/>
@@ -331,7 +331,7 @@
               <w:rPr>
                 <w:rFonts w:eastAsiaTheme="minorEastAsia"/>
                 <w:noProof/>
-                <w:lang w:val="en-US"/>
+                <w:lang w:eastAsia="sl-SI"/>
               </w:rPr>
               <w:tab/>
             </w:r>
@@ -361,7 +361,7 @@
                 <w:noProof/>
                 <w:webHidden/>
               </w:rPr>
-              <w:instrText xml:space="preserve"> PAGEREF _Toc516829926 \h </w:instrText>
+              <w:instrText xml:space="preserve"> PAGEREF _Toc518049018 \h </w:instrText>
             </w:r>
             <w:r>
               <w:rPr>
@@ -381,7 +381,7 @@
                 <w:noProof/>
                 <w:webHidden/>
               </w:rPr>
-              <w:t>2</w:t>
+              <w:t>3</w:t>
             </w:r>
             <w:r>
               <w:rPr>
@@ -402,10 +402,10 @@
             <w:rPr>
               <w:rFonts w:eastAsiaTheme="minorEastAsia"/>
               <w:noProof/>
-              <w:lang w:val="en-US"/>
+              <w:lang w:eastAsia="sl-SI"/>
             </w:rPr>
           </w:pPr>
-          <w:hyperlink w:anchor="_Toc516829927" w:history="1">
+          <w:hyperlink w:anchor="_Toc518049019" w:history="1">
             <w:r>
               <w:rPr>
                 <w:rStyle w:val="Hyperlink"/>
@@ -417,7 +417,7 @@
               <w:rPr>
                 <w:rFonts w:eastAsiaTheme="minorEastAsia"/>
                 <w:noProof/>
-                <w:lang w:val="en-US"/>
+                <w:lang w:eastAsia="sl-SI"/>
               </w:rPr>
               <w:tab/>
             </w:r>
@@ -447,7 +447,7 @@
                 <w:noProof/>
                 <w:webHidden/>
               </w:rPr>
-              <w:instrText xml:space="preserve"> PAGEREF _Toc516829927 \h </w:instrText>
+              <w:instrText xml:space="preserve"> PAGEREF _Toc518049019 \h </w:instrText>
             </w:r>
             <w:r>
               <w:rPr>
@@ -467,7 +467,7 @@
                 <w:noProof/>
                 <w:webHidden/>
               </w:rPr>
-              <w:t>2</w:t>
+              <w:t>5</w:t>
             </w:r>
             <w:r>
               <w:rPr>
@@ -488,10 +488,10 @@
             <w:rPr>
               <w:rFonts w:eastAsiaTheme="minorEastAsia"/>
               <w:noProof/>
-              <w:lang w:val="en-US"/>
+              <w:lang w:eastAsia="sl-SI"/>
             </w:rPr>
           </w:pPr>
-          <w:hyperlink w:anchor="_Toc516829928" w:history="1">
+          <w:hyperlink w:anchor="_Toc518049020" w:history="1">
             <w:r>
               <w:rPr>
                 <w:rStyle w:val="Hyperlink"/>
@@ -503,7 +503,7 @@
               <w:rPr>
                 <w:rFonts w:eastAsiaTheme="minorEastAsia"/>
                 <w:noProof/>
-                <w:lang w:val="en-US"/>
+                <w:lang w:eastAsia="sl-SI"/>
               </w:rPr>
               <w:tab/>
             </w:r>
@@ -533,7 +533,7 @@
                 <w:noProof/>
                 <w:webHidden/>
               </w:rPr>
-              <w:instrText xml:space="preserve"> PAGEREF _Toc516829928 \h </w:instrText>
+              <w:instrText xml:space="preserve"> PAGEREF _Toc518049020 \h </w:instrText>
             </w:r>
             <w:r>
               <w:rPr>
@@ -553,7 +553,7 @@
                 <w:noProof/>
                 <w:webHidden/>
               </w:rPr>
-              <w:t>2</w:t>
+              <w:t>5</w:t>
             </w:r>
             <w:r>
               <w:rPr>
@@ -574,10 +574,10 @@
             <w:rPr>
               <w:rFonts w:eastAsiaTheme="minorEastAsia"/>
               <w:noProof/>
-              <w:lang w:val="en-US"/>
+              <w:lang w:eastAsia="sl-SI"/>
             </w:rPr>
           </w:pPr>
-          <w:hyperlink w:anchor="_Toc516829929" w:history="1">
+          <w:hyperlink w:anchor="_Toc518049021" w:history="1">
             <w:r>
               <w:rPr>
                 <w:rStyle w:val="Hyperlink"/>
@@ -589,7 +589,7 @@
               <w:rPr>
                 <w:rFonts w:eastAsiaTheme="minorEastAsia"/>
                 <w:noProof/>
-                <w:lang w:val="en-US"/>
+                <w:lang w:eastAsia="sl-SI"/>
               </w:rPr>
               <w:tab/>
             </w:r>
@@ -619,7 +619,7 @@
                 <w:noProof/>
                 <w:webHidden/>
               </w:rPr>
-              <w:instrText xml:space="preserve"> PAGEREF _Toc516829929 \h </w:instrText>
+              <w:instrText xml:space="preserve"> PAGEREF _Toc518049021 \h </w:instrText>
             </w:r>
             <w:r>
               <w:rPr>
@@ -639,7 +639,7 @@
                 <w:noProof/>
                 <w:webHidden/>
               </w:rPr>
-              <w:t>2</w:t>
+              <w:t>6</w:t>
             </w:r>
             <w:r>
               <w:rPr>
@@ -660,10 +660,10 @@
             <w:rPr>
               <w:rFonts w:eastAsiaTheme="minorEastAsia"/>
               <w:noProof/>
-              <w:lang w:val="en-US"/>
+              <w:lang w:eastAsia="sl-SI"/>
             </w:rPr>
           </w:pPr>
-          <w:hyperlink w:anchor="_Toc516829930" w:history="1">
+          <w:hyperlink w:anchor="_Toc518049022" w:history="1">
             <w:r>
               <w:rPr>
                 <w:rStyle w:val="Hyperlink"/>
@@ -675,7 +675,7 @@
               <w:rPr>
                 <w:rFonts w:eastAsiaTheme="minorEastAsia"/>
                 <w:noProof/>
-                <w:lang w:val="en-US"/>
+                <w:lang w:eastAsia="sl-SI"/>
               </w:rPr>
               <w:tab/>
             </w:r>
@@ -705,7 +705,7 @@
                 <w:noProof/>
                 <w:webHidden/>
               </w:rPr>
-              <w:instrText xml:space="preserve"> PAGEREF _Toc516829930 \h </w:instrText>
+              <w:instrText xml:space="preserve"> PAGEREF _Toc518049022 \h </w:instrText>
             </w:r>
             <w:r>
               <w:rPr>
@@ -725,7 +725,7 @@
                 <w:noProof/>
                 <w:webHidden/>
               </w:rPr>
-              <w:t>2</w:t>
+              <w:t>6</w:t>
             </w:r>
             <w:r>
               <w:rPr>
@@ -746,10 +746,10 @@
             <w:rPr>
               <w:rFonts w:eastAsiaTheme="minorEastAsia"/>
               <w:noProof/>
-              <w:lang w:val="en-US"/>
+              <w:lang w:eastAsia="sl-SI"/>
             </w:rPr>
           </w:pPr>
-          <w:hyperlink w:anchor="_Toc516829931" w:history="1">
+          <w:hyperlink w:anchor="_Toc518049023" w:history="1">
             <w:r>
               <w:rPr>
                 <w:rStyle w:val="Hyperlink"/>
@@ -761,7 +761,7 @@
               <w:rPr>
                 <w:rFonts w:eastAsiaTheme="minorEastAsia"/>
                 <w:noProof/>
-                <w:lang w:val="en-US"/>
+                <w:lang w:eastAsia="sl-SI"/>
               </w:rPr>
               <w:tab/>
             </w:r>
@@ -791,7 +791,7 @@
                 <w:noProof/>
                 <w:webHidden/>
               </w:rPr>
-              <w:instrText xml:space="preserve"> PAGEREF _Toc516829931 \h </w:instrText>
+              <w:instrText xml:space="preserve"> PAGEREF _Toc518049023 \h </w:instrText>
             </w:r>
             <w:r>
               <w:rPr>
@@ -811,7 +811,7 @@
                 <w:noProof/>
                 <w:webHidden/>
               </w:rPr>
-              <w:t>2</w:t>
+              <w:t>12</w:t>
             </w:r>
             <w:r>
               <w:rPr>
@@ -832,10 +832,10 @@
             <w:rPr>
               <w:rFonts w:eastAsiaTheme="minorEastAsia"/>
               <w:noProof/>
-              <w:lang w:val="en-US"/>
+              <w:lang w:eastAsia="sl-SI"/>
             </w:rPr>
           </w:pPr>
-          <w:hyperlink w:anchor="_Toc516829932" w:history="1">
+          <w:hyperlink w:anchor="_Toc518049024" w:history="1">
             <w:r>
               <w:rPr>
                 <w:rStyle w:val="Hyperlink"/>
@@ -847,7 +847,7 @@
               <w:rPr>
                 <w:rFonts w:eastAsiaTheme="minorEastAsia"/>
                 <w:noProof/>
-                <w:lang w:val="en-US"/>
+                <w:lang w:eastAsia="sl-SI"/>
               </w:rPr>
               <w:tab/>
             </w:r>
@@ -877,7 +877,7 @@
                 <w:noProof/>
                 <w:webHidden/>
               </w:rPr>
-              <w:instrText xml:space="preserve"> PAGEREF _Toc516829932 \h </w:instrText>
+              <w:instrText xml:space="preserve"> PAGEREF _Toc518049024 \h </w:instrText>
             </w:r>
             <w:r>
               <w:rPr>
@@ -897,7 +897,7 @@
                 <w:noProof/>
                 <w:webHidden/>
               </w:rPr>
-              <w:t>2</w:t>
+              <w:t>15</w:t>
             </w:r>
             <w:r>
               <w:rPr>
@@ -918,10 +918,10 @@
             <w:rPr>
               <w:rFonts w:eastAsiaTheme="minorEastAsia"/>
               <w:noProof/>
-              <w:lang w:val="en-US"/>
+              <w:lang w:eastAsia="sl-SI"/>
             </w:rPr>
           </w:pPr>
-          <w:hyperlink w:anchor="_Toc516829933" w:history="1">
+          <w:hyperlink w:anchor="_Toc518049025" w:history="1">
             <w:r>
               <w:rPr>
                 <w:rStyle w:val="Hyperlink"/>
@@ -933,7 +933,7 @@
               <w:rPr>
                 <w:rFonts w:eastAsiaTheme="minorEastAsia"/>
                 <w:noProof/>
-                <w:lang w:val="en-US"/>
+                <w:lang w:eastAsia="sl-SI"/>
               </w:rPr>
               <w:tab/>
             </w:r>
@@ -963,7 +963,7 @@
                 <w:noProof/>
                 <w:webHidden/>
               </w:rPr>
-              <w:instrText xml:space="preserve"> PAGEREF _Toc516829933 \h </w:instrText>
+              <w:instrText xml:space="preserve"> PAGEREF _Toc518049025 \h </w:instrText>
             </w:r>
             <w:r>
               <w:rPr>
@@ -983,7 +983,7 @@
                 <w:noProof/>
                 <w:webHidden/>
               </w:rPr>
-              <w:t>2</w:t>
+              <w:t>15</w:t>
             </w:r>
             <w:r>
               <w:rPr>
@@ -1004,10 +1004,10 @@
             <w:rPr>
               <w:rFonts w:eastAsiaTheme="minorEastAsia"/>
               <w:noProof/>
-              <w:lang w:val="en-US"/>
+              <w:lang w:eastAsia="sl-SI"/>
             </w:rPr>
           </w:pPr>
-          <w:hyperlink w:anchor="_Toc516829934" w:history="1">
+          <w:hyperlink w:anchor="_Toc518049026" w:history="1">
             <w:r>
               <w:rPr>
                 <w:rStyle w:val="Hyperlink"/>
@@ -1019,7 +1019,7 @@
               <w:rPr>
                 <w:rFonts w:eastAsiaTheme="minorEastAsia"/>
                 <w:noProof/>
-                <w:lang w:val="en-US"/>
+                <w:lang w:eastAsia="sl-SI"/>
               </w:rPr>
               <w:tab/>
             </w:r>
@@ -1049,7 +1049,7 @@
                 <w:noProof/>
                 <w:webHidden/>
               </w:rPr>
-              <w:instrText xml:space="preserve"> PAGEREF _Toc516829934 \h </w:instrText>
+              <w:instrText xml:space="preserve"> PAGEREF _Toc518049026 \h </w:instrText>
             </w:r>
             <w:r>
               <w:rPr>
@@ -1069,7 +1069,7 @@
                 <w:noProof/>
                 <w:webHidden/>
               </w:rPr>
-              <w:t>3</w:t>
+              <w:t>15</w:t>
             </w:r>
             <w:r>
               <w:rPr>
@@ -1090,10 +1090,10 @@
             <w:rPr>
               <w:rFonts w:eastAsiaTheme="minorEastAsia"/>
               <w:noProof/>
-              <w:lang w:val="en-US"/>
+              <w:lang w:eastAsia="sl-SI"/>
             </w:rPr>
           </w:pPr>
-          <w:hyperlink w:anchor="_Toc516829935" w:history="1">
+          <w:hyperlink w:anchor="_Toc518049027" w:history="1">
             <w:r>
               <w:rPr>
                 <w:rStyle w:val="Hyperlink"/>
@@ -1105,7 +1105,7 @@
               <w:rPr>
                 <w:rFonts w:eastAsiaTheme="minorEastAsia"/>
                 <w:noProof/>
-                <w:lang w:val="en-US"/>
+                <w:lang w:eastAsia="sl-SI"/>
               </w:rPr>
               <w:tab/>
             </w:r>
@@ -1135,7 +1135,7 @@
                 <w:noProof/>
                 <w:webHidden/>
               </w:rPr>
-              <w:instrText xml:space="preserve"> PAGEREF _Toc516829935 \h </w:instrText>
+              <w:instrText xml:space="preserve"> PAGEREF _Toc518049027 \h </w:instrText>
             </w:r>
             <w:r>
               <w:rPr>
@@ -1155,7 +1155,7 @@
                 <w:noProof/>
                 <w:webHidden/>
               </w:rPr>
-              <w:t>3</w:t>
+              <w:t>20</w:t>
             </w:r>
             <w:r>
               <w:rPr>
@@ -1176,10 +1176,10 @@
             <w:rPr>
               <w:rFonts w:eastAsiaTheme="minorEastAsia"/>
               <w:noProof/>
-              <w:lang w:val="en-US"/>
+              <w:lang w:eastAsia="sl-SI"/>
             </w:rPr>
           </w:pPr>
-          <w:hyperlink w:anchor="_Toc516829936" w:history="1">
+          <w:hyperlink w:anchor="_Toc518049028" w:history="1">
             <w:r>
               <w:rPr>
                 <w:rStyle w:val="Hyperlink"/>
@@ -1191,7 +1191,7 @@
               <w:rPr>
                 <w:rFonts w:eastAsiaTheme="minorEastAsia"/>
                 <w:noProof/>
-                <w:lang w:val="en-US"/>
+                <w:lang w:eastAsia="sl-SI"/>
               </w:rPr>
               <w:tab/>
             </w:r>
@@ -1221,7 +1221,7 @@
                 <w:noProof/>
                 <w:webHidden/>
               </w:rPr>
-              <w:instrText xml:space="preserve"> PAGEREF _Toc516829936 \h </w:instrText>
+              <w:instrText xml:space="preserve"> PAGEREF _Toc518049028 \h </w:instrText>
             </w:r>
             <w:r>
               <w:rPr>
@@ -1241,7 +1241,7 @@
                 <w:noProof/>
                 <w:webHidden/>
               </w:rPr>
-              <w:t>3</w:t>
+              <w:t>20</w:t>
             </w:r>
             <w:r>
               <w:rPr>
@@ -1262,10 +1262,10 @@
             <w:rPr>
               <w:rFonts w:eastAsiaTheme="minorEastAsia"/>
               <w:noProof/>
-              <w:lang w:val="en-US"/>
+              <w:lang w:eastAsia="sl-SI"/>
             </w:rPr>
           </w:pPr>
-          <w:hyperlink w:anchor="_Toc516829937" w:history="1">
+          <w:hyperlink w:anchor="_Toc518049029" w:history="1">
             <w:r>
               <w:rPr>
                 <w:rStyle w:val="Hyperlink"/>
@@ -1277,7 +1277,7 @@
               <w:rPr>
                 <w:rFonts w:eastAsiaTheme="minorEastAsia"/>
                 <w:noProof/>
-                <w:lang w:val="en-US"/>
+                <w:lang w:eastAsia="sl-SI"/>
               </w:rPr>
               <w:tab/>
             </w:r>
@@ -1307,7 +1307,7 @@
                 <w:noProof/>
                 <w:webHidden/>
               </w:rPr>
-              <w:instrText xml:space="preserve"> PAGEREF _Toc516829937 \h </w:instrText>
+              <w:instrText xml:space="preserve"> PAGEREF _Toc518049029 \h </w:instrText>
             </w:r>
             <w:r>
               <w:rPr>
@@ -1327,7 +1327,7 @@
                 <w:noProof/>
                 <w:webHidden/>
               </w:rPr>
-              <w:t>3</w:t>
+              <w:t>20</w:t>
             </w:r>
             <w:r>
               <w:rPr>
@@ -1348,10 +1348,10 @@
             <w:rPr>
               <w:rFonts w:eastAsiaTheme="minorEastAsia"/>
               <w:noProof/>
-              <w:lang w:val="en-US"/>
+              <w:lang w:eastAsia="sl-SI"/>
             </w:rPr>
           </w:pPr>
-          <w:hyperlink w:anchor="_Toc516829938" w:history="1">
+          <w:hyperlink w:anchor="_Toc518049030" w:history="1">
             <w:r>
               <w:rPr>
                 <w:rStyle w:val="Hyperlink"/>
@@ -1363,7 +1363,7 @@
               <w:rPr>
                 <w:rFonts w:eastAsiaTheme="minorEastAsia"/>
                 <w:noProof/>
-                <w:lang w:val="en-US"/>
+                <w:lang w:eastAsia="sl-SI"/>
               </w:rPr>
               <w:tab/>
             </w:r>
@@ -1393,7 +1393,7 @@
                 <w:noProof/>
                 <w:webHidden/>
               </w:rPr>
-              <w:instrText xml:space="preserve"> PAGEREF _Toc516829938 \h </w:instrText>
+              <w:instrText xml:space="preserve"> PAGEREF _Toc518049030 \h </w:instrText>
             </w:r>
             <w:r>
               <w:rPr>
@@ -1413,7 +1413,7 @@
                 <w:noProof/>
                 <w:webHidden/>
               </w:rPr>
-              <w:t>3</w:t>
+              <w:t>20</w:t>
             </w:r>
             <w:r>
               <w:rPr>
@@ -1434,10 +1434,10 @@
             <w:rPr>
               <w:rFonts w:eastAsiaTheme="minorEastAsia"/>
               <w:noProof/>
-              <w:lang w:val="en-US"/>
+              <w:lang w:eastAsia="sl-SI"/>
             </w:rPr>
           </w:pPr>
-          <w:hyperlink w:anchor="_Toc516829939" w:history="1">
+          <w:hyperlink w:anchor="_Toc518049031" w:history="1">
             <w:r>
               <w:rPr>
                 <w:rStyle w:val="Hyperlink"/>
@@ -1449,7 +1449,7 @@
               <w:rPr>
                 <w:rFonts w:eastAsiaTheme="minorEastAsia"/>
                 <w:noProof/>
-                <w:lang w:val="en-US"/>
+                <w:lang w:eastAsia="sl-SI"/>
               </w:rPr>
               <w:tab/>
             </w:r>
@@ -1479,7 +1479,7 @@
                 <w:noProof/>
                 <w:webHidden/>
               </w:rPr>
-              <w:instrText xml:space="preserve"> PAGEREF _Toc516829939 \h </w:instrText>
+              <w:instrText xml:space="preserve"> PAGEREF _Toc518049031 \h </w:instrText>
             </w:r>
             <w:r>
               <w:rPr>
@@ -1499,7 +1499,7 @@
                 <w:noProof/>
                 <w:webHidden/>
               </w:rPr>
-              <w:t>3</w:t>
+              <w:t>24</w:t>
             </w:r>
             <w:r>
               <w:rPr>
@@ -1520,10 +1520,10 @@
             <w:rPr>
               <w:rFonts w:eastAsiaTheme="minorEastAsia"/>
               <w:noProof/>
-              <w:lang w:val="en-US"/>
+              <w:lang w:eastAsia="sl-SI"/>
             </w:rPr>
           </w:pPr>
-          <w:hyperlink w:anchor="_Toc516829940" w:history="1">
+          <w:hyperlink w:anchor="_Toc518049032" w:history="1">
             <w:r>
               <w:rPr>
                 <w:rStyle w:val="Hyperlink"/>
@@ -1535,7 +1535,7 @@
               <w:rPr>
                 <w:rFonts w:eastAsiaTheme="minorEastAsia"/>
                 <w:noProof/>
-                <w:lang w:val="en-US"/>
+                <w:lang w:eastAsia="sl-SI"/>
               </w:rPr>
               <w:tab/>
             </w:r>
@@ -1565,7 +1565,7 @@
                 <w:noProof/>
                 <w:webHidden/>
               </w:rPr>
-              <w:instrText xml:space="preserve"> PAGEREF _Toc516829940 \h </w:instrText>
+              <w:instrText xml:space="preserve"> PAGEREF _Toc518049032 \h </w:instrText>
             </w:r>
             <w:r>
               <w:rPr>
@@ -1585,7 +1585,7 @@
                 <w:noProof/>
                 <w:webHidden/>
               </w:rPr>
-              <w:t>3</w:t>
+              <w:t>29</w:t>
             </w:r>
             <w:r>
               <w:rPr>
@@ -1606,10 +1606,10 @@
             <w:rPr>
               <w:rFonts w:eastAsiaTheme="minorEastAsia"/>
               <w:noProof/>
-              <w:lang w:val="en-US"/>
+              <w:lang w:eastAsia="sl-SI"/>
             </w:rPr>
           </w:pPr>
-          <w:hyperlink w:anchor="_Toc516829941" w:history="1">
+          <w:hyperlink w:anchor="_Toc518049033" w:history="1">
             <w:r>
               <w:rPr>
                 <w:rStyle w:val="Hyperlink"/>
@@ -1621,7 +1621,7 @@
               <w:rPr>
                 <w:rFonts w:eastAsiaTheme="minorEastAsia"/>
                 <w:noProof/>
-                <w:lang w:val="en-US"/>
+                <w:lang w:eastAsia="sl-SI"/>
               </w:rPr>
               <w:tab/>
             </w:r>
@@ -1651,7 +1651,7 @@
                 <w:noProof/>
                 <w:webHidden/>
               </w:rPr>
-              <w:instrText xml:space="preserve"> PAGEREF _Toc516829941 \h </w:instrText>
+              <w:instrText xml:space="preserve"> PAGEREF _Toc518049033 \h </w:instrText>
             </w:r>
             <w:r>
               <w:rPr>
@@ -1671,7 +1671,7 @@
                 <w:noProof/>
                 <w:webHidden/>
               </w:rPr>
-              <w:t>3</w:t>
+              <w:t>29</w:t>
             </w:r>
             <w:r>
               <w:rPr>
@@ -1692,10 +1692,10 @@
             <w:rPr>
               <w:rFonts w:eastAsiaTheme="minorEastAsia"/>
               <w:noProof/>
-              <w:lang w:val="en-US"/>
+              <w:lang w:eastAsia="sl-SI"/>
             </w:rPr>
           </w:pPr>
-          <w:hyperlink w:anchor="_Toc516829942" w:history="1">
+          <w:hyperlink w:anchor="_Toc518049034" w:history="1">
             <w:r>
               <w:rPr>
                 <w:rStyle w:val="Hyperlink"/>
@@ -1707,7 +1707,7 @@
               <w:rPr>
                 <w:rFonts w:eastAsiaTheme="minorEastAsia"/>
                 <w:noProof/>
-                <w:lang w:val="en-US"/>
+                <w:lang w:eastAsia="sl-SI"/>
               </w:rPr>
               <w:tab/>
             </w:r>
@@ -1737,7 +1737,7 @@
                 <w:noProof/>
                 <w:webHidden/>
               </w:rPr>
-              <w:instrText xml:space="preserve"> PAGEREF _Toc516829942 \h </w:instrText>
+              <w:instrText xml:space="preserve"> PAGEREF _Toc518049034 \h </w:instrText>
             </w:r>
             <w:r>
               <w:rPr>
@@ -1757,7 +1757,7 @@
                 <w:noProof/>
                 <w:webHidden/>
               </w:rPr>
-              <w:t>3</w:t>
+              <w:t>29</w:t>
             </w:r>
             <w:r>
               <w:rPr>
@@ -1777,10 +1777,10 @@
             <w:rPr>
               <w:rFonts w:eastAsiaTheme="minorEastAsia"/>
               <w:noProof/>
-              <w:lang w:val="en-US"/>
+              <w:lang w:eastAsia="sl-SI"/>
             </w:rPr>
           </w:pPr>
-          <w:hyperlink w:anchor="_Toc516829943" w:history="1">
+          <w:hyperlink w:anchor="_Toc518049035" w:history="1">
             <w:r>
               <w:rPr>
                 <w:rStyle w:val="Hyperlink"/>
@@ -1807,7 +1807,7 @@
                 <w:noProof/>
                 <w:webHidden/>
               </w:rPr>
-              <w:instrText xml:space="preserve"> PAGEREF _Toc516829943 \h </w:instrText>
+              <w:instrText xml:space="preserve"> PAGEREF _Toc518049035 \h </w:instrText>
             </w:r>
             <w:r>
               <w:rPr>
@@ -1827,7 +1827,7 @@
                 <w:noProof/>
                 <w:webHidden/>
               </w:rPr>
-              <w:t>3</w:t>
+              <w:t>29</w:t>
             </w:r>
             <w:r>
               <w:rPr>
@@ -1847,10 +1847,10 @@
             <w:rPr>
               <w:rFonts w:eastAsiaTheme="minorEastAsia"/>
               <w:noProof/>
-              <w:lang w:val="en-US"/>
+              <w:lang w:eastAsia="sl-SI"/>
             </w:rPr>
           </w:pPr>
-          <w:hyperlink w:anchor="_Toc516829944" w:history="1">
+          <w:hyperlink w:anchor="_Toc518049036" w:history="1">
             <w:r>
               <w:rPr>
                 <w:rStyle w:val="Hyperlink"/>
@@ -1877,7 +1877,7 @@
                 <w:noProof/>
                 <w:webHidden/>
               </w:rPr>
-              <w:instrText xml:space="preserve"> PAGEREF _Toc516829944 \h </w:instrText>
+              <w:instrText xml:space="preserve"> PAGEREF _Toc518049036 \h </w:instrText>
             </w:r>
             <w:r>
               <w:rPr>
@@ -1897,7 +1897,7 @@
                 <w:noProof/>
                 <w:webHidden/>
               </w:rPr>
-              <w:t>3</w:t>
+              <w:t>29</w:t>
             </w:r>
             <w:r>
               <w:rPr>
@@ -1947,7 +1947,7 @@
           <w:numId w:val="3"/>
         </w:numPr>
       </w:pPr>
-      <w:bookmarkStart w:id="0" w:name="_Toc516829923"/>
+      <w:bookmarkStart w:id="0" w:name="_Toc518049015"/>
       <w:r>
         <w:lastRenderedPageBreak/>
         <w:t>Uvod</w:t>
@@ -1957,7 +1957,11 @@
       </w:r>
       <w:bookmarkEnd w:id="0"/>
     </w:p>
-    <w:p/>
+    <w:p>
+      <w:pPr>
+        <w:jc w:val="both"/>
+      </w:pPr>
+    </w:p>
     <w:p>
       <w:pPr>
         <w:jc w:val="both"/>
@@ -2062,14 +2066,14 @@
           <w:numId w:val="3"/>
         </w:numPr>
       </w:pPr>
-      <w:bookmarkStart w:id="1" w:name="_Toc516829924"/>
+      <w:bookmarkStart w:id="1" w:name="_Toc518049016"/>
       <w:r>
         <w:t>Zasnova raziskave</w:t>
       </w:r>
+      <w:bookmarkEnd w:id="1"/>
       <w:r>
         <w:t xml:space="preserve"> </w:t>
       </w:r>
-      <w:bookmarkEnd w:id="1"/>
     </w:p>
     <w:p/>
     <w:p>
@@ -2095,8 +2099,6 @@
           <w:szCs w:val="24"/>
         </w:rPr>
       </w:pPr>
-      <w:bookmarkStart w:id="2" w:name="_GoBack"/>
-      <w:bookmarkEnd w:id="2"/>
     </w:p>
     <w:p>
       <w:pPr>
@@ -2106,54 +2108,33 @@
           <w:numId w:val="3"/>
         </w:numPr>
       </w:pPr>
-      <w:bookmarkStart w:id="3" w:name="_Toc516829925"/>
+      <w:bookmarkStart w:id="2" w:name="_Toc518049017"/>
       <w:r>
         <w:t>Predstavitev problema</w:t>
       </w:r>
-      <w:bookmarkEnd w:id="3"/>
-    </w:p>
-    <w:p>
-      <w:pPr>
-        <w:rPr>
-          <w:sz w:val="24"/>
-          <w:szCs w:val="24"/>
-        </w:rPr>
-      </w:pPr>
-    </w:p>
-    <w:p>
-      <w:pPr>
-        <w:rPr>
-          <w:sz w:val="24"/>
-          <w:szCs w:val="24"/>
-        </w:rPr>
-      </w:pPr>
-      <w:r>
-        <w:rPr>
-          <w:sz w:val="24"/>
-          <w:szCs w:val="24"/>
-        </w:rPr>
-        <w:t xml:space="preserve">Problem </w:t>
-      </w:r>
-      <w:r>
-        <w:rPr>
-          <w:sz w:val="24"/>
-          <w:szCs w:val="24"/>
-        </w:rPr>
-        <w:t>zasnove raziskave</w:t>
-      </w:r>
-      <w:r>
-        <w:rPr>
-          <w:sz w:val="24"/>
-          <w:szCs w:val="24"/>
-        </w:rPr>
-        <w:t xml:space="preserve"> je</w:t>
-      </w:r>
-      <w:r>
-        <w:rPr>
-          <w:sz w:val="24"/>
-          <w:szCs w:val="24"/>
-        </w:rPr>
-        <w:t>:</w:t>
+      <w:bookmarkEnd w:id="2"/>
+    </w:p>
+    <w:p>
+      <w:pPr>
+        <w:rPr>
+          <w:sz w:val="24"/>
+          <w:szCs w:val="24"/>
+        </w:rPr>
+      </w:pPr>
+    </w:p>
+    <w:p>
+      <w:pPr>
+        <w:rPr>
+          <w:sz w:val="24"/>
+          <w:szCs w:val="24"/>
+        </w:rPr>
+      </w:pPr>
+      <w:r>
+        <w:rPr>
+          <w:sz w:val="24"/>
+          <w:szCs w:val="24"/>
+        </w:rPr>
+        <w:t>Problem zasnove raziskave je:</w:t>
       </w:r>
     </w:p>
     <w:p>
@@ -2193,14 +2174,7 @@
           <w:sz w:val="24"/>
           <w:szCs w:val="24"/>
         </w:rPr>
-        <w:t>Kaj bo naša anketa vsebovala</w:t>
-      </w:r>
-      <w:r>
-        <w:rPr>
-          <w:sz w:val="24"/>
-          <w:szCs w:val="24"/>
-        </w:rPr>
-        <w:t>(katera vprašanja)</w:t>
+        <w:t>Kaj bo naša anketa vsebovala(katera vprašanja)</w:t>
       </w:r>
     </w:p>
     <w:p>
@@ -2260,11 +2234,11 @@
           <w:numId w:val="3"/>
         </w:numPr>
       </w:pPr>
-      <w:bookmarkStart w:id="4" w:name="_Toc516829926"/>
+      <w:bookmarkStart w:id="3" w:name="_Toc518049018"/>
       <w:r>
         <w:t>Sestava vprašalnika</w:t>
       </w:r>
-      <w:bookmarkEnd w:id="4"/>
+      <w:bookmarkEnd w:id="3"/>
     </w:p>
     <w:p>
       <w:pPr>
@@ -2426,28 +2400,7 @@
           <w:sz w:val="24"/>
           <w:szCs w:val="24"/>
         </w:rPr>
-        <w:t>Q2 - S KATERIM PREVOZNIM SREDSTVOM STE POTOVALI</w:t>
-      </w:r>
-      <w:r>
-        <w:rPr>
-          <w:sz w:val="24"/>
-          <w:szCs w:val="24"/>
-        </w:rPr>
-        <w:t xml:space="preserve"> (</w:t>
-      </w:r>
-      <w:r>
-        <w:rPr>
-          <w:sz w:val="24"/>
-          <w:szCs w:val="24"/>
-        </w:rPr>
-        <w:t>Možnih je več odgovorov</w:t>
-      </w:r>
-      <w:r>
-        <w:rPr>
-          <w:sz w:val="24"/>
-          <w:szCs w:val="24"/>
-        </w:rPr>
-        <w:t>)</w:t>
+        <w:t>Q2 - S KATERIM PREVOZNIM SREDSTVOM STE POTOVALI (Možnih je več odgovorov)</w:t>
       </w:r>
     </w:p>
     <w:p>
@@ -2910,10 +2863,7 @@
     </w:p>
     <w:p>
       <w:pPr>
-        <w:rPr>
-          <w:sz w:val="24"/>
-          <w:szCs w:val="24"/>
-        </w:rPr>
+        <w:keepNext/>
       </w:pPr>
       <w:r>
         <w:rPr>
@@ -2921,7 +2871,7 @@
           <w:lang w:eastAsia="sl-SI"/>
         </w:rPr>
         <w:drawing>
-          <wp:inline distT="0" distB="0" distL="0" distR="0" wp14:anchorId="4FE42C73" wp14:editId="7F8A1BCE">
+          <wp:inline distT="0" distB="0" distL="0" distR="0" wp14:anchorId="4DD7AA95" wp14:editId="65B7FC2E">
             <wp:extent cx="5972810" cy="3917315"/>
             <wp:effectExtent l="0" t="0" r="8890" b="6985"/>
             <wp:docPr id="19" name="Picture 19"/>
@@ -2959,6 +2909,40 @@
     </w:p>
     <w:p>
       <w:pPr>
+        <w:pStyle w:val="Caption"/>
+        <w:jc w:val="center"/>
+        <w:rPr>
+          <w:sz w:val="24"/>
+          <w:szCs w:val="24"/>
+        </w:rPr>
+      </w:pPr>
+      <w:r>
+        <w:t xml:space="preserve">Slika </w:t>
+      </w:r>
+      <w:r>
+        <w:fldChar w:fldCharType="begin"/>
+      </w:r>
+      <w:r>
+        <w:instrText xml:space="preserve"> SEQ Slika \* ARABIC </w:instrText>
+      </w:r>
+      <w:r>
+        <w:fldChar w:fldCharType="separate"/>
+      </w:r>
+      <w:r>
+        <w:rPr>
+          <w:noProof/>
+        </w:rPr>
+        <w:t>1</w:t>
+      </w:r>
+      <w:r>
+        <w:fldChar w:fldCharType="end"/>
+      </w:r>
+      <w:r>
+        <w:t xml:space="preserve"> Zadovolstvo s počitniško nastanitvijo</w:t>
+      </w:r>
+    </w:p>
+    <w:p>
+      <w:pPr>
         <w:pStyle w:val="ListParagraph"/>
         <w:numPr>
           <w:ilvl w:val="0"/>
@@ -2979,10 +2963,7 @@
     </w:p>
     <w:p>
       <w:pPr>
-        <w:rPr>
-          <w:sz w:val="24"/>
-          <w:szCs w:val="24"/>
-        </w:rPr>
+        <w:keepNext/>
       </w:pPr>
       <w:r>
         <w:rPr>
@@ -2992,7 +2973,7 @@
           <w:lang w:eastAsia="sl-SI"/>
         </w:rPr>
         <w:drawing>
-          <wp:inline distT="0" distB="0" distL="0" distR="0" wp14:anchorId="5F6D5F14" wp14:editId="01E56088">
+          <wp:inline distT="0" distB="0" distL="0" distR="0" wp14:anchorId="385D3E05" wp14:editId="6C21158A">
             <wp:extent cx="5962650" cy="2809875"/>
             <wp:effectExtent l="0" t="0" r="0" b="9525"/>
             <wp:docPr id="25" name="Picture 25"/>
@@ -3043,6 +3024,40 @@
     </w:p>
     <w:p>
       <w:pPr>
+        <w:pStyle w:val="Caption"/>
+        <w:jc w:val="center"/>
+        <w:rPr>
+          <w:sz w:val="24"/>
+          <w:szCs w:val="24"/>
+        </w:rPr>
+      </w:pPr>
+      <w:r>
+        <w:t xml:space="preserve">Slika </w:t>
+      </w:r>
+      <w:r>
+        <w:fldChar w:fldCharType="begin"/>
+      </w:r>
+      <w:r>
+        <w:instrText xml:space="preserve"> SEQ Slika \* ARABIC </w:instrText>
+      </w:r>
+      <w:r>
+        <w:fldChar w:fldCharType="separate"/>
+      </w:r>
+      <w:r>
+        <w:rPr>
+          <w:noProof/>
+        </w:rPr>
+        <w:t>2</w:t>
+      </w:r>
+      <w:r>
+        <w:fldChar w:fldCharType="end"/>
+      </w:r>
+      <w:r>
+        <w:t xml:space="preserve"> Zadovoljstvo s ponudbo aktivnosti in storitev</w:t>
+      </w:r>
+    </w:p>
+    <w:p>
+      <w:pPr>
         <w:rPr>
           <w:sz w:val="24"/>
           <w:szCs w:val="24"/>
@@ -3074,16 +3089,12 @@
           <w:sz w:val="24"/>
           <w:szCs w:val="24"/>
         </w:rPr>
-        <w:lastRenderedPageBreak/>
         <w:t>CENA NASTANITVE IN STORITEV</w:t>
       </w:r>
     </w:p>
     <w:p>
       <w:pPr>
-        <w:rPr>
-          <w:sz w:val="24"/>
-          <w:szCs w:val="24"/>
-        </w:rPr>
+        <w:keepNext/>
       </w:pPr>
       <w:r>
         <w:rPr>
@@ -3091,7 +3102,7 @@
           <w:lang w:eastAsia="sl-SI"/>
         </w:rPr>
         <w:drawing>
-          <wp:inline distT="0" distB="0" distL="0" distR="0" wp14:anchorId="71B275EA" wp14:editId="666279BE">
+          <wp:inline distT="0" distB="0" distL="0" distR="0" wp14:anchorId="1336F292" wp14:editId="3E048DA7">
             <wp:extent cx="5972810" cy="1640840"/>
             <wp:effectExtent l="0" t="0" r="8890" b="0"/>
             <wp:docPr id="27" name="Picture 27"/>
@@ -3129,11 +3140,37 @@
     </w:p>
     <w:p>
       <w:pPr>
-        <w:rPr>
-          <w:sz w:val="24"/>
-          <w:szCs w:val="24"/>
-        </w:rPr>
-      </w:pPr>
+        <w:pStyle w:val="Caption"/>
+        <w:jc w:val="center"/>
+        <w:rPr>
+          <w:sz w:val="24"/>
+          <w:szCs w:val="24"/>
+        </w:rPr>
+      </w:pPr>
+      <w:r>
+        <w:t xml:space="preserve">Slika </w:t>
+      </w:r>
+      <w:r>
+        <w:fldChar w:fldCharType="begin"/>
+      </w:r>
+      <w:r>
+        <w:instrText xml:space="preserve"> SEQ Slika \* ARABIC </w:instrText>
+      </w:r>
+      <w:r>
+        <w:fldChar w:fldCharType="separate"/>
+      </w:r>
+      <w:r>
+        <w:rPr>
+          <w:noProof/>
+        </w:rPr>
+        <w:t>3</w:t>
+      </w:r>
+      <w:r>
+        <w:fldChar w:fldCharType="end"/>
+      </w:r>
+      <w:r>
+        <w:t xml:space="preserve"> Cena nastanitve in storitev</w:t>
+      </w:r>
     </w:p>
     <w:p>
       <w:pPr>
@@ -3197,14 +3234,6 @@
     </w:p>
     <w:p>
       <w:pPr>
-        <w:rPr>
-          <w:sz w:val="24"/>
-          <w:szCs w:val="24"/>
-        </w:rPr>
-      </w:pPr>
-    </w:p>
-    <w:p>
-      <w:pPr>
         <w:pStyle w:val="ListParagraph"/>
         <w:numPr>
           <w:ilvl w:val="0"/>
@@ -3259,44 +3288,32 @@
           <w:numId w:val="3"/>
         </w:numPr>
       </w:pPr>
-      <w:bookmarkStart w:id="5" w:name="_Toc516829927"/>
+      <w:bookmarkStart w:id="4" w:name="_Toc518049019"/>
       <w:r>
         <w:t>Opredelitev populacije in vzorca</w:t>
       </w:r>
-      <w:bookmarkEnd w:id="5"/>
-    </w:p>
-    <w:p>
-      <w:pPr>
-        <w:rPr>
-          <w:sz w:val="24"/>
-          <w:szCs w:val="24"/>
-        </w:rPr>
-      </w:pPr>
-    </w:p>
-    <w:p>
-      <w:pPr>
-        <w:rPr>
-          <w:sz w:val="24"/>
-          <w:szCs w:val="24"/>
-        </w:rPr>
-      </w:pPr>
-      <w:r>
-        <w:rPr>
-          <w:sz w:val="24"/>
-          <w:szCs w:val="24"/>
-        </w:rPr>
-        <w:t xml:space="preserve">Za </w:t>
-      </w:r>
-      <w:r>
-        <w:rPr>
-          <w:sz w:val="24"/>
-          <w:szCs w:val="24"/>
-        </w:rPr>
-        <w:t>populacijo smo vzeli zaposlene v našem podjetju. Predvidena populacija je cca. 300 vprašanih.</w:t>
-      </w:r>
-    </w:p>
-    <w:p>
-      <w:pPr>
+      <w:bookmarkEnd w:id="4"/>
+    </w:p>
+    <w:p/>
+    <w:p>
+      <w:pPr>
+        <w:jc w:val="both"/>
+        <w:rPr>
+          <w:sz w:val="24"/>
+          <w:szCs w:val="24"/>
+        </w:rPr>
+      </w:pPr>
+      <w:r>
+        <w:rPr>
+          <w:sz w:val="24"/>
+          <w:szCs w:val="24"/>
+        </w:rPr>
+        <w:t>Za populacijo smo vzeli zaposlene v našem podjetju. Predvidena populacija je cca. 300 vprašanih.</w:t>
+      </w:r>
+    </w:p>
+    <w:p>
+      <w:pPr>
+        <w:jc w:val="both"/>
         <w:rPr>
           <w:sz w:val="24"/>
           <w:szCs w:val="24"/>
@@ -3326,13 +3343,20 @@
           <w:numId w:val="3"/>
         </w:numPr>
       </w:pPr>
-      <w:bookmarkStart w:id="6" w:name="_Toc516829928"/>
+      <w:bookmarkStart w:id="5" w:name="_Toc518049020"/>
       <w:r>
         <w:t>Izvedba raziskave</w:t>
       </w:r>
-      <w:bookmarkEnd w:id="6"/>
-    </w:p>
-    <w:p/>
+      <w:bookmarkEnd w:id="5"/>
+    </w:p>
+    <w:p>
+      <w:pPr>
+        <w:rPr>
+          <w:sz w:val="24"/>
+          <w:szCs w:val="24"/>
+        </w:rPr>
+      </w:pPr>
+    </w:p>
     <w:p>
       <w:pPr>
         <w:jc w:val="both"/>
@@ -3379,140 +3403,7 @@
           <w:sz w:val="24"/>
           <w:szCs w:val="24"/>
         </w:rPr>
-        <w:t xml:space="preserve">Pozdravljeni, za potrebe izdelave raziskovalne naloge z naslovom Zadovoljstvo z zadnjim </w:t>
-      </w:r>
-      <w:r>
-        <w:rPr>
-          <w:sz w:val="24"/>
-          <w:szCs w:val="24"/>
-        </w:rPr>
-        <w:t xml:space="preserve"> p</w:t>
-      </w:r>
-      <w:r>
-        <w:rPr>
-          <w:sz w:val="24"/>
-          <w:szCs w:val="24"/>
-        </w:rPr>
-        <w:t>očitnikovanjem na</w:t>
-      </w:r>
-      <w:r>
-        <w:rPr>
-          <w:sz w:val="24"/>
-          <w:szCs w:val="24"/>
-        </w:rPr>
-        <w:t xml:space="preserve"> </w:t>
-      </w:r>
-      <w:r>
-        <w:rPr>
-          <w:sz w:val="24"/>
-          <w:szCs w:val="24"/>
-        </w:rPr>
-        <w:t>morju smo pripravili slednjo anketo. Namen ankete je ugotavljanje vašega zadovoljstva z vašo zadnjo počitniško</w:t>
-      </w:r>
-      <w:r>
-        <w:rPr>
-          <w:sz w:val="24"/>
-          <w:szCs w:val="24"/>
-        </w:rPr>
-        <w:t xml:space="preserve"> </w:t>
-      </w:r>
-      <w:r>
-        <w:rPr>
-          <w:sz w:val="24"/>
-          <w:szCs w:val="24"/>
-        </w:rPr>
-        <w:t>nastanitvijo, ponudbo aktivnosti in storitev ter ceno storitev in nastanitve. Vaše sodelovanje je za raziskavo</w:t>
-      </w:r>
-      <w:r>
-        <w:rPr>
-          <w:sz w:val="24"/>
-          <w:szCs w:val="24"/>
-        </w:rPr>
-        <w:t xml:space="preserve"> </w:t>
-      </w:r>
-      <w:r>
-        <w:rPr>
-          <w:sz w:val="24"/>
-          <w:szCs w:val="24"/>
-        </w:rPr>
-        <w:t>ključno, saj le z vašimi odgovori lahko dobimo neodvisen vpogled v zadovoljstvo s počitniškimi nastanitvami in</w:t>
-      </w:r>
-      <w:r>
-        <w:rPr>
-          <w:sz w:val="24"/>
-          <w:szCs w:val="24"/>
-        </w:rPr>
-        <w:t xml:space="preserve"> </w:t>
-      </w:r>
-      <w:r>
-        <w:rPr>
-          <w:sz w:val="24"/>
-          <w:szCs w:val="24"/>
-        </w:rPr>
-        <w:t>storitvami.</w:t>
-      </w:r>
-      <w:r>
-        <w:rPr>
-          <w:sz w:val="24"/>
-          <w:szCs w:val="24"/>
-        </w:rPr>
-        <w:t xml:space="preserve"> </w:t>
-      </w:r>
-      <w:r>
-        <w:rPr>
-          <w:sz w:val="24"/>
-          <w:szCs w:val="24"/>
-        </w:rPr>
-        <w:t>Anketa je anonimna, sestavljena je iz 9 vprašanj. Za izpolnjevanje boste potrebovali približno 5 minut</w:t>
-      </w:r>
-      <w:r>
-        <w:rPr>
-          <w:sz w:val="24"/>
-          <w:szCs w:val="24"/>
-        </w:rPr>
-        <w:t xml:space="preserve"> </w:t>
-      </w:r>
-      <w:r>
-        <w:rPr>
-          <w:sz w:val="24"/>
-          <w:szCs w:val="24"/>
-        </w:rPr>
-        <w:t xml:space="preserve">časa. </w:t>
-      </w:r>
-      <w:r>
-        <w:rPr>
-          <w:sz w:val="24"/>
-          <w:szCs w:val="24"/>
-        </w:rPr>
-        <w:t>Z</w:t>
-      </w:r>
-      <w:r>
-        <w:rPr>
-          <w:sz w:val="24"/>
-          <w:szCs w:val="24"/>
-        </w:rPr>
-        <w:t>brani podatki bodo uporabljeni izključno za pripravo te raziskovalne naloge.</w:t>
-      </w:r>
-      <w:r>
-        <w:rPr>
-          <w:sz w:val="24"/>
-          <w:szCs w:val="24"/>
-        </w:rPr>
-        <w:t xml:space="preserve"> </w:t>
-      </w:r>
-      <w:r>
-        <w:rPr>
-          <w:sz w:val="24"/>
-          <w:szCs w:val="24"/>
-        </w:rPr>
-        <w:t xml:space="preserve">Za vaše </w:t>
-      </w:r>
-      <w:r>
-        <w:rPr>
-          <w:sz w:val="24"/>
-          <w:szCs w:val="24"/>
-        </w:rPr>
-        <w:t xml:space="preserve"> </w:t>
+        <w:t xml:space="preserve">Pozdravljeni, za potrebe izdelave raziskovalne naloge z naslovom Zadovoljstvo z zadnjim  počitnikovanjem na morju smo pripravili slednjo anketo. Namen ankete je ugotavljanje vašega zadovoljstva z vašo zadnjo počitniško nastanitvijo, ponudbo aktivnosti in storitev ter ceno storitev in nastanitve. Vaše sodelovanje je za raziskavo ključno, saj le z vašimi odgovori lahko dobimo neodvisen vpogled v zadovoljstvo s počitniškimi nastanitvami in storitvami. Anketa je anonimna, sestavljena je iz 9 vprašanj. Za izpolnjevanje boste potrebovali približno 5 minut časa. </w:t>
       </w:r>
       <w:r>
         <w:rPr>
@@ -3520,63 +3411,7 @@
           <w:szCs w:val="24"/>
         </w:rPr>
         <w:lastRenderedPageBreak/>
-        <w:t>obdelovanje se vam</w:t>
-      </w:r>
-      <w:r>
-        <w:rPr>
-          <w:sz w:val="24"/>
-          <w:szCs w:val="24"/>
-        </w:rPr>
-        <w:t xml:space="preserve"> </w:t>
-      </w:r>
-      <w:r>
-        <w:rPr>
-          <w:sz w:val="24"/>
-          <w:szCs w:val="24"/>
-        </w:rPr>
-        <w:t>prijazno zahvaljujemo.</w:t>
-      </w:r>
-      <w:r>
-        <w:rPr>
-          <w:sz w:val="24"/>
-          <w:szCs w:val="24"/>
-        </w:rPr>
-        <w:t xml:space="preserve"> </w:t>
-      </w:r>
-      <w:r>
-        <w:rPr>
-          <w:sz w:val="24"/>
-          <w:szCs w:val="24"/>
-        </w:rPr>
-        <w:t>Bojan,</w:t>
-      </w:r>
-      <w:r>
-        <w:rPr>
-          <w:sz w:val="24"/>
-          <w:szCs w:val="24"/>
-        </w:rPr>
-        <w:t xml:space="preserve"> </w:t>
-      </w:r>
-      <w:r>
-        <w:rPr>
-          <w:sz w:val="24"/>
-          <w:szCs w:val="24"/>
-        </w:rPr>
-        <w:t>Boris,</w:t>
-      </w:r>
-      <w:r>
-        <w:rPr>
-          <w:sz w:val="24"/>
-          <w:szCs w:val="24"/>
-        </w:rPr>
-        <w:t xml:space="preserve"> </w:t>
-      </w:r>
-      <w:r>
-        <w:rPr>
-          <w:sz w:val="24"/>
-          <w:szCs w:val="24"/>
-        </w:rPr>
-        <w:t>Jure</w:t>
+        <w:t>Zbrani podatki bodo uporabljeni izključno za pripravo te raziskovalne naloge. Za vaše  obdelovanje se vam prijazno zahvaljujemo. Bojan, Boris, Jure</w:t>
       </w:r>
       <w:r>
         <w:rPr>
@@ -3601,9 +3436,11 @@
         </w:rPr>
         <w:t>Anketa je bila aktivna 14 dni.</w:t>
       </w:r>
-    </w:p>
-    <w:p>
-      <w:r>
+      <w:r>
+        <w:rPr>
+          <w:sz w:val="24"/>
+          <w:szCs w:val="24"/>
+        </w:rPr>
         <w:br w:type="page"/>
       </w:r>
     </w:p>
@@ -3615,15 +3452,15 @@
           <w:numId w:val="3"/>
         </w:numPr>
       </w:pPr>
-      <w:bookmarkStart w:id="7" w:name="_Toc516829929"/>
+      <w:bookmarkStart w:id="6" w:name="_Toc518049021"/>
       <w:r>
         <w:lastRenderedPageBreak/>
         <w:t>Analiza podatkov</w:t>
       </w:r>
       <w:r>
-        <w:t xml:space="preserve"> (Bojan)</w:t>
-      </w:r>
-      <w:bookmarkEnd w:id="7"/>
+        <w:t xml:space="preserve"> </w:t>
+      </w:r>
+      <w:bookmarkEnd w:id="6"/>
     </w:p>
     <w:p/>
     <w:p>
@@ -3634,26 +3471,17 @@
           <w:numId w:val="3"/>
         </w:numPr>
       </w:pPr>
-      <w:bookmarkStart w:id="8" w:name="_Toc516829930"/>
+      <w:bookmarkStart w:id="7" w:name="_Toc518049022"/>
       <w:r>
         <w:t>Analiza vzorca</w:t>
       </w:r>
-      <w:bookmarkEnd w:id="8"/>
-    </w:p>
-    <w:p>
-      <w:pPr>
-        <w:jc w:val="both"/>
-        <w:rPr>
-          <w:sz w:val="24"/>
-          <w:szCs w:val="24"/>
-        </w:rPr>
-      </w:pPr>
-      <w:bookmarkStart w:id="9" w:name="_Toc516829932"/>
-      <w:r>
-        <w:rPr>
-          <w:sz w:val="24"/>
-          <w:szCs w:val="24"/>
-        </w:rPr>
+      <w:bookmarkEnd w:id="7"/>
+    </w:p>
+    <w:p>
+      <w:pPr>
+        <w:pStyle w:val="Heading3"/>
+      </w:pPr>
+      <w:r>
         <w:t>VPRAŠANJE: SPOL</w:t>
       </w:r>
     </w:p>
@@ -3686,7 +3514,7 @@
           <w:lang w:eastAsia="sl-SI"/>
         </w:rPr>
         <w:drawing>
-          <wp:inline distT="0" distB="0" distL="0" distR="0" wp14:anchorId="4D32AEA9" wp14:editId="2C637777">
+          <wp:inline distT="0" distB="0" distL="0" distR="0" wp14:anchorId="5A42A21A" wp14:editId="4951995C">
             <wp:extent cx="4792127" cy="5889266"/>
             <wp:effectExtent l="0" t="0" r="8890" b="0"/>
             <wp:docPr id="1" name="Picture 1"/>
@@ -3747,7 +3575,7 @@
         <w:rPr>
           <w:noProof/>
         </w:rPr>
-        <w:t>1</w:t>
+        <w:t>4</w:t>
       </w:r>
       <w:r>
         <w:rPr>
@@ -3761,41 +3589,11 @@
     </w:p>
     <w:p>
       <w:pPr>
-        <w:autoSpaceDE w:val="0"/>
-        <w:autoSpaceDN w:val="0"/>
-        <w:adjustRightInd w:val="0"/>
-        <w:spacing w:after="0" w:line="240" w:lineRule="auto"/>
-        <w:jc w:val="both"/>
-        <w:rPr>
-          <w:rFonts w:cstheme="minorHAnsi"/>
-          <w:sz w:val="24"/>
-          <w:szCs w:val="24"/>
-        </w:rPr>
-      </w:pPr>
-      <w:r>
-        <w:rPr>
-          <w:rFonts w:cstheme="minorHAnsi"/>
-          <w:sz w:val="24"/>
-          <w:szCs w:val="24"/>
-        </w:rPr>
+        <w:pStyle w:val="Heading3"/>
+      </w:pPr>
+      <w:r>
         <w:lastRenderedPageBreak/>
-        <w:t>VPRAŠANJE</w:t>
-      </w:r>
-      <w:r>
-        <w:rPr>
-          <w:rFonts w:cstheme="minorHAnsi"/>
-          <w:sz w:val="24"/>
-          <w:szCs w:val="24"/>
-        </w:rPr>
-        <w:t>:</w:t>
-      </w:r>
-      <w:r>
-        <w:rPr>
-          <w:rFonts w:cstheme="minorHAnsi"/>
-          <w:sz w:val="24"/>
-          <w:szCs w:val="24"/>
-        </w:rPr>
-        <w:t xml:space="preserve"> STAROST</w:t>
+        <w:t>VPRAŠANJE: STAROST</w:t>
       </w:r>
     </w:p>
     <w:p>
@@ -3916,7 +3714,7 @@
           <w:lang w:eastAsia="sl-SI"/>
         </w:rPr>
         <w:drawing>
-          <wp:inline distT="0" distB="0" distL="0" distR="0" wp14:anchorId="7EEAE38C" wp14:editId="14287177">
+          <wp:inline distT="0" distB="0" distL="0" distR="0" wp14:anchorId="5A753710" wp14:editId="5DCE3614">
             <wp:extent cx="4983480" cy="6160583"/>
             <wp:effectExtent l="0" t="0" r="7620" b="0"/>
             <wp:docPr id="15" name="Picture 15"/>
@@ -3978,7 +3776,7 @@
         <w:rPr>
           <w:noProof/>
         </w:rPr>
-        <w:t>2</w:t>
+        <w:t>5</w:t>
       </w:r>
       <w:r>
         <w:rPr>
@@ -3992,29 +3790,11 @@
     </w:p>
     <w:p>
       <w:pPr>
-        <w:jc w:val="both"/>
-        <w:rPr>
-          <w:rFonts w:cstheme="minorHAnsi"/>
-          <w:sz w:val="24"/>
-          <w:szCs w:val="24"/>
-        </w:rPr>
-      </w:pPr>
-      <w:r>
-        <w:rPr>
-          <w:rFonts w:cstheme="minorHAnsi"/>
-          <w:sz w:val="24"/>
-          <w:szCs w:val="24"/>
-        </w:rPr>
+        <w:pStyle w:val="Heading3"/>
+      </w:pPr>
+      <w:r>
         <w:lastRenderedPageBreak/>
-        <w:t>VPRAŠANJE</w:t>
-      </w:r>
-      <w:r>
-        <w:rPr>
-          <w:rFonts w:cstheme="minorHAnsi"/>
-          <w:sz w:val="24"/>
-          <w:szCs w:val="24"/>
-        </w:rPr>
-        <w:t>: DOPUSTOVAL SEM</w:t>
+        <w:t>VPRAŠANJE: DOPUSTOVAL SEM</w:t>
       </w:r>
     </w:p>
     <w:p>
@@ -4080,7 +3860,7 @@
           <w:lang w:eastAsia="sl-SI"/>
         </w:rPr>
         <w:drawing>
-          <wp:inline distT="0" distB="0" distL="0" distR="0" wp14:anchorId="6E95A297" wp14:editId="7D8B7C2E">
+          <wp:inline distT="0" distB="0" distL="0" distR="0" wp14:anchorId="4AFD923A" wp14:editId="7CDFA9A9">
             <wp:extent cx="5509260" cy="6595080"/>
             <wp:effectExtent l="0" t="0" r="0" b="0"/>
             <wp:docPr id="14" name="Picture 14"/>
@@ -4142,7 +3922,7 @@
         <w:rPr>
           <w:noProof/>
         </w:rPr>
-        <w:t>3</w:t>
+        <w:t>6</w:t>
       </w:r>
       <w:r>
         <w:rPr>
@@ -4156,41 +3936,11 @@
     </w:p>
     <w:p>
       <w:pPr>
-        <w:autoSpaceDE w:val="0"/>
-        <w:autoSpaceDN w:val="0"/>
-        <w:adjustRightInd w:val="0"/>
-        <w:spacing w:after="0" w:line="240" w:lineRule="auto"/>
-        <w:jc w:val="both"/>
-        <w:rPr>
-          <w:rFonts w:cstheme="minorHAnsi"/>
-          <w:sz w:val="24"/>
-          <w:szCs w:val="24"/>
-        </w:rPr>
-      </w:pPr>
-      <w:r>
-        <w:rPr>
-          <w:rFonts w:cstheme="minorHAnsi"/>
-          <w:sz w:val="24"/>
-          <w:szCs w:val="24"/>
-        </w:rPr>
+        <w:pStyle w:val="Heading3"/>
+      </w:pPr>
+      <w:r>
         <w:lastRenderedPageBreak/>
-        <w:t>VPRAŠANJE</w:t>
-      </w:r>
-      <w:r>
-        <w:rPr>
-          <w:rFonts w:cstheme="minorHAnsi"/>
-          <w:sz w:val="24"/>
-          <w:szCs w:val="24"/>
-        </w:rPr>
-        <w:t>:</w:t>
-      </w:r>
-      <w:r>
-        <w:rPr>
-          <w:rFonts w:cstheme="minorHAnsi"/>
-          <w:sz w:val="24"/>
-          <w:szCs w:val="24"/>
-        </w:rPr>
-        <w:t xml:space="preserve"> S KATERIM PREVOZNIM SREDSTVOM</w:t>
+        <w:t>VPRAŠANJE: S KATERIM PREVOZNIM SREDSTVOM</w:t>
       </w:r>
     </w:p>
     <w:p>
@@ -4246,7 +3996,7 @@
           <w:lang w:eastAsia="sl-SI"/>
         </w:rPr>
         <w:drawing>
-          <wp:inline distT="0" distB="0" distL="0" distR="0" wp14:anchorId="6B27DE54" wp14:editId="738932D3">
+          <wp:inline distT="0" distB="0" distL="0" distR="0" wp14:anchorId="2B7CBC7F" wp14:editId="6B58109A">
             <wp:extent cx="4502689" cy="6328187"/>
             <wp:effectExtent l="0" t="0" r="0" b="0"/>
             <wp:docPr id="23" name="Picture 23"/>
@@ -4308,7 +4058,7 @@
         <w:rPr>
           <w:noProof/>
         </w:rPr>
-        <w:t>4</w:t>
+        <w:t>7</w:t>
       </w:r>
       <w:r>
         <w:rPr>
@@ -4322,22 +4072,9 @@
     </w:p>
     <w:p>
       <w:pPr>
-        <w:autoSpaceDE w:val="0"/>
-        <w:autoSpaceDN w:val="0"/>
-        <w:adjustRightInd w:val="0"/>
-        <w:spacing w:after="0" w:line="240" w:lineRule="auto"/>
-        <w:rPr>
-          <w:rFonts w:cstheme="minorHAnsi"/>
-          <w:sz w:val="24"/>
-          <w:szCs w:val="24"/>
-        </w:rPr>
-      </w:pPr>
-      <w:r>
-        <w:rPr>
-          <w:rFonts w:cstheme="minorHAnsi"/>
-          <w:sz w:val="24"/>
-          <w:szCs w:val="24"/>
-        </w:rPr>
+        <w:pStyle w:val="Heading3"/>
+      </w:pPr>
+      <w:r>
         <w:lastRenderedPageBreak/>
         <w:t>VPRAŠANJE: KJE STE PRENOČEVALI</w:t>
       </w:r>
@@ -4407,7 +4144,7 @@
           <w:lang w:eastAsia="sl-SI"/>
         </w:rPr>
         <w:drawing>
-          <wp:inline distT="0" distB="0" distL="0" distR="0" wp14:anchorId="716FC1A9" wp14:editId="676557B8">
+          <wp:inline distT="0" distB="0" distL="0" distR="0" wp14:anchorId="2C81D430" wp14:editId="0BB6132D">
             <wp:extent cx="3972868" cy="6473825"/>
             <wp:effectExtent l="0" t="0" r="8890" b="3175"/>
             <wp:docPr id="21" name="Picture 21"/>
@@ -4469,7 +4206,7 @@
         <w:rPr>
           <w:noProof/>
         </w:rPr>
-        <w:t>5</w:t>
+        <w:t>8</w:t>
       </w:r>
       <w:r>
         <w:rPr>
@@ -4483,40 +4220,11 @@
     </w:p>
     <w:p>
       <w:pPr>
-        <w:autoSpaceDE w:val="0"/>
-        <w:autoSpaceDN w:val="0"/>
-        <w:adjustRightInd w:val="0"/>
-        <w:spacing w:after="0" w:line="240" w:lineRule="auto"/>
-        <w:rPr>
-          <w:rFonts w:cstheme="minorHAnsi"/>
-          <w:sz w:val="24"/>
-          <w:szCs w:val="24"/>
-        </w:rPr>
-      </w:pPr>
-      <w:r>
-        <w:rPr>
-          <w:rFonts w:cstheme="minorHAnsi"/>
-          <w:sz w:val="24"/>
-          <w:szCs w:val="24"/>
-        </w:rPr>
+        <w:pStyle w:val="Heading3"/>
+      </w:pPr>
+      <w:r>
         <w:lastRenderedPageBreak/>
-        <w:t>VPRAŠANJE</w:t>
-      </w:r>
-      <w:r>
-        <w:rPr>
-          <w:rFonts w:cstheme="minorHAnsi"/>
-          <w:sz w:val="24"/>
-          <w:szCs w:val="24"/>
-        </w:rPr>
-        <w:t>:</w:t>
-      </w:r>
-      <w:r>
-        <w:rPr>
-          <w:rFonts w:cstheme="minorHAnsi"/>
-          <w:sz w:val="24"/>
-          <w:szCs w:val="24"/>
-        </w:rPr>
-        <w:t xml:space="preserve"> ŠTEVILO NOČITEV</w:t>
+        <w:t>VPRAŠANJE: ŠTEVILO NOČITEV</w:t>
       </w:r>
     </w:p>
     <w:p>
@@ -4572,7 +4280,7 @@
           <w:lang w:eastAsia="sl-SI"/>
         </w:rPr>
         <w:drawing>
-          <wp:inline distT="0" distB="0" distL="0" distR="0" wp14:anchorId="35E31A44" wp14:editId="6473762C">
+          <wp:inline distT="0" distB="0" distL="0" distR="0" wp14:anchorId="630A61BD" wp14:editId="205478F0">
             <wp:extent cx="5066271" cy="6226175"/>
             <wp:effectExtent l="0" t="0" r="1270" b="3175"/>
             <wp:docPr id="22" name="Picture 22"/>
@@ -4629,16 +4337,13 @@
         <w:rPr>
           <w:noProof/>
         </w:rPr>
-        <w:t>6</w:t>
+        <w:t>9</w:t>
       </w:r>
       <w:r>
         <w:fldChar w:fldCharType="end"/>
       </w:r>
       <w:r>
-        <w:t xml:space="preserve"> </w:t>
-      </w:r>
-      <w:r>
-        <w:t>Rezultati za spremenljivko Število nočitev</w:t>
+        <w:t xml:space="preserve"> Rezultati za spremenljivko Število nočitev</w:t>
       </w:r>
     </w:p>
     <w:p/>
@@ -4650,35 +4355,20 @@
           <w:numId w:val="3"/>
         </w:numPr>
       </w:pPr>
-      <w:bookmarkStart w:id="10" w:name="_Toc516829931"/>
+      <w:bookmarkStart w:id="8" w:name="_Toc518049023"/>
       <w:r>
         <w:lastRenderedPageBreak/>
         <w:t>Analiza mnenjskega dela anketnega vprašalnika</w:t>
       </w:r>
-      <w:bookmarkEnd w:id="10"/>
+      <w:bookmarkEnd w:id="8"/>
     </w:p>
     <w:p/>
     <w:p>
       <w:pPr>
-        <w:jc w:val="both"/>
-        <w:rPr>
-          <w:sz w:val="24"/>
-          <w:szCs w:val="24"/>
-        </w:rPr>
-      </w:pPr>
-      <w:r>
-        <w:rPr>
-          <w:sz w:val="24"/>
-          <w:szCs w:val="24"/>
-        </w:rPr>
-        <w:t xml:space="preserve">VPRAŠANJE: </w:t>
-      </w:r>
-      <w:r>
-        <w:rPr>
-          <w:sz w:val="24"/>
-          <w:szCs w:val="24"/>
-        </w:rPr>
-        <w:t>ZADOVOLJSTVO S POČITNIŠKO NASTANITVIJO</w:t>
+        <w:pStyle w:val="Heading3"/>
+      </w:pPr>
+      <w:r>
+        <w:t>VPRAŠANJE: ZADOVOLJSTVO S POČITNIŠKO NASTANITVIJO</w:t>
       </w:r>
     </w:p>
     <w:p>
@@ -4990,7 +4680,7 @@
           <w:lang w:eastAsia="sl-SI"/>
         </w:rPr>
         <w:drawing>
-          <wp:inline distT="0" distB="0" distL="0" distR="0" wp14:anchorId="3C895D29" wp14:editId="7CC7CC4D">
+          <wp:inline distT="0" distB="0" distL="0" distR="0" wp14:anchorId="63B04A87" wp14:editId="7D2817D9">
             <wp:extent cx="4587240" cy="2759827"/>
             <wp:effectExtent l="0" t="0" r="3810" b="2540"/>
             <wp:docPr id="24" name="Picture 24"/>
@@ -5054,7 +4744,7 @@
         <w:rPr>
           <w:noProof/>
         </w:rPr>
-        <w:t>7</w:t>
+        <w:t>10</w:t>
       </w:r>
       <w:r>
         <w:rPr>
@@ -5063,10 +4753,7 @@
         <w:fldChar w:fldCharType="end"/>
       </w:r>
       <w:r>
-        <w:t>: Opisne statistike Z</w:t>
-      </w:r>
-      <w:r>
-        <w:t>adovoljstvo s počitniško nastanitvijo</w:t>
+        <w:t>: Opisne statistike Zadovoljstvo s počitniško nastanitvijo</w:t>
       </w:r>
     </w:p>
     <w:p>
@@ -5087,7 +4774,7 @@
           <w:lang w:eastAsia="sl-SI"/>
         </w:rPr>
         <w:drawing>
-          <wp:inline distT="0" distB="0" distL="0" distR="0" wp14:anchorId="17F5A115" wp14:editId="453166E3">
+          <wp:inline distT="0" distB="0" distL="0" distR="0" wp14:anchorId="0627D4E0" wp14:editId="411E3E5C">
             <wp:extent cx="4701540" cy="2484857"/>
             <wp:effectExtent l="0" t="0" r="3810" b="0"/>
             <wp:docPr id="13" name="Picture 13"/>
@@ -5162,7 +4849,7 @@
         <w:rPr>
           <w:noProof/>
         </w:rPr>
-        <w:t>8</w:t>
+        <w:t>11</w:t>
       </w:r>
       <w:r>
         <w:rPr>
@@ -5171,41 +4858,16 @@
         <w:fldChar w:fldCharType="end"/>
       </w:r>
       <w:r>
-        <w:t xml:space="preserve"> Grafična predstavitev povprečij posameznih spremenljivk za vprašanje Z</w:t>
-      </w:r>
-      <w:r>
-        <w:t>adovoljstvo s počitniško nastanitvijo</w:t>
-      </w:r>
-    </w:p>
-    <w:p>
-      <w:pPr>
-        <w:jc w:val="both"/>
-        <w:rPr>
-          <w:sz w:val="24"/>
-          <w:szCs w:val="24"/>
-        </w:rPr>
-      </w:pPr>
-      <w:r>
-        <w:rPr>
-          <w:sz w:val="24"/>
-          <w:szCs w:val="24"/>
-        </w:rPr>
+        <w:t xml:space="preserve"> Grafična predstavitev povprečij posameznih spremenljivk za vprašanje Zadovoljstvo s počitniško nastanitvijo</w:t>
+      </w:r>
+    </w:p>
+    <w:p>
+      <w:pPr>
+        <w:pStyle w:val="Heading3"/>
+      </w:pPr>
+      <w:r>
         <w:lastRenderedPageBreak/>
-        <w:t>VPRAŠANJE</w:t>
-      </w:r>
-      <w:r>
-        <w:rPr>
-          <w:sz w:val="24"/>
-          <w:szCs w:val="24"/>
-        </w:rPr>
-        <w:t>:</w:t>
-      </w:r>
-      <w:r>
-        <w:rPr>
-          <w:sz w:val="24"/>
-          <w:szCs w:val="24"/>
-        </w:rPr>
-        <w:t xml:space="preserve"> ZADOVOLJSTVO S PONUDBO AKTIVNOSTI IN STORITEV</w:t>
+        <w:t>VPRAŠANJE: ZADOVOLJSTVO S PONUDBO AKTIVNOSTI IN STORITEV</w:t>
       </w:r>
     </w:p>
     <w:p>
@@ -5519,7 +5181,7 @@
           <w:lang w:eastAsia="sl-SI"/>
         </w:rPr>
         <w:drawing>
-          <wp:inline distT="0" distB="0" distL="0" distR="0" wp14:anchorId="1344FE84" wp14:editId="58E4BE95">
+          <wp:inline distT="0" distB="0" distL="0" distR="0" wp14:anchorId="404B36F9" wp14:editId="2088C959">
             <wp:extent cx="4328160" cy="1729669"/>
             <wp:effectExtent l="0" t="0" r="0" b="4445"/>
             <wp:docPr id="17" name="Picture 17"/>
@@ -5580,7 +5242,7 @@
         <w:rPr>
           <w:noProof/>
         </w:rPr>
-        <w:t>9</w:t>
+        <w:t>12</w:t>
       </w:r>
       <w:r>
         <w:rPr>
@@ -5619,7 +5281,7 @@
           <w:lang w:eastAsia="sl-SI"/>
         </w:rPr>
         <w:drawing>
-          <wp:inline distT="0" distB="0" distL="0" distR="0" wp14:anchorId="5A702F8C" wp14:editId="1CDCEA66">
+          <wp:inline distT="0" distB="0" distL="0" distR="0" wp14:anchorId="3AA11B79" wp14:editId="51A7B704">
             <wp:extent cx="3352800" cy="1564085"/>
             <wp:effectExtent l="0" t="0" r="0" b="0"/>
             <wp:docPr id="16" name="Picture 16"/>
@@ -5676,7 +5338,7 @@
         <w:rPr>
           <w:noProof/>
         </w:rPr>
-        <w:t>10</w:t>
+        <w:t>13</w:t>
       </w:r>
       <w:r>
         <w:fldChar w:fldCharType="end"/>
@@ -5687,25 +5349,14 @@
     </w:p>
     <w:p>
       <w:pPr>
-        <w:jc w:val="both"/>
+        <w:pStyle w:val="Heading3"/>
       </w:pPr>
       <w:r>
         <w:br w:type="page"/>
       </w:r>
       <w:r>
-        <w:rPr>
-          <w:sz w:val="24"/>
-          <w:szCs w:val="24"/>
-        </w:rPr>
         <w:lastRenderedPageBreak/>
-        <w:t xml:space="preserve">VPRAŠANJE: </w:t>
-      </w:r>
-      <w:r>
-        <w:rPr>
-          <w:sz w:val="24"/>
-          <w:szCs w:val="24"/>
-        </w:rPr>
-        <w:t>CENA NASTANITVE IN STORITEV</w:t>
+        <w:t>VPRAŠANJE: CENA NASTANITVE IN STORITEV</w:t>
       </w:r>
     </w:p>
     <w:p>
@@ -5985,7 +5636,7 @@
           <w:lang w:eastAsia="sl-SI"/>
         </w:rPr>
         <w:drawing>
-          <wp:inline distT="0" distB="0" distL="0" distR="0" wp14:anchorId="62190B0B" wp14:editId="75C9837A">
+          <wp:inline distT="0" distB="0" distL="0" distR="0" wp14:anchorId="2A24E7ED" wp14:editId="64E22FE9">
             <wp:extent cx="4876800" cy="1375094"/>
             <wp:effectExtent l="0" t="0" r="0" b="0"/>
             <wp:docPr id="26" name="Picture 26"/>
@@ -6047,7 +5698,7 @@
         <w:rPr>
           <w:noProof/>
         </w:rPr>
-        <w:t>11</w:t>
+        <w:t>14</w:t>
       </w:r>
       <w:r>
         <w:rPr>
@@ -6056,10 +5707,7 @@
         <w:fldChar w:fldCharType="end"/>
       </w:r>
       <w:r>
-        <w:t xml:space="preserve"> Opisne statistike C</w:t>
-      </w:r>
-      <w:r>
-        <w:t>ena nastanitve in storitev</w:t>
+        <w:t xml:space="preserve"> Opisne statistike Cena nastanitve in storitev</w:t>
       </w:r>
     </w:p>
     <w:p>
@@ -6086,7 +5734,7 @@
           <w:lang w:eastAsia="sl-SI"/>
         </w:rPr>
         <w:drawing>
-          <wp:inline distT="0" distB="0" distL="0" distR="0" wp14:anchorId="4EC5E165" wp14:editId="1864C61F">
+          <wp:inline distT="0" distB="0" distL="0" distR="0" wp14:anchorId="5454DC0E" wp14:editId="568AD9D4">
             <wp:extent cx="5250180" cy="1947763"/>
             <wp:effectExtent l="0" t="0" r="7620" b="0"/>
             <wp:docPr id="18" name="Picture 18" descr="https://www.1ka.si/admin/survey/pChart/Cache/a9c788e9efbe1ef70e6d5258ad5714e6?1529402017"/>
@@ -6156,7 +5804,7 @@
         <w:rPr>
           <w:noProof/>
         </w:rPr>
-        <w:t>12</w:t>
+        <w:t>15</w:t>
       </w:r>
       <w:r>
         <w:rPr>
@@ -6165,34 +5813,16 @@
         <w:fldChar w:fldCharType="end"/>
       </w:r>
       <w:r>
-        <w:t xml:space="preserve"> Grafična predstavitev povprečij posameznih spremenljivk za vprašanje C</w:t>
-      </w:r>
-      <w:r>
-        <w:t>ena nastanitve in storitev</w:t>
+        <w:t xml:space="preserve"> Grafična predstavitev povprečij posameznih spremenljivk za vprašanje Cena nastanitve in storitev</w:t>
       </w:r>
     </w:p>
     <w:p/>
     <w:p>
       <w:pPr>
-        <w:jc w:val="both"/>
-        <w:rPr>
-          <w:sz w:val="24"/>
-          <w:szCs w:val="24"/>
-        </w:rPr>
-      </w:pPr>
-      <w:r>
-        <w:rPr>
-          <w:sz w:val="24"/>
-          <w:szCs w:val="24"/>
-        </w:rPr>
-        <w:t>UGOTOVITVE:</w:t>
-      </w:r>
-      <w:r>
-        <w:rPr>
-          <w:sz w:val="24"/>
-          <w:szCs w:val="24"/>
-        </w:rPr>
-        <w:t xml:space="preserve"> </w:t>
+        <w:pStyle w:val="Heading3"/>
+      </w:pPr>
+      <w:r>
+        <w:t xml:space="preserve">UGOTOVITVE: </w:t>
       </w:r>
     </w:p>
     <w:p>
@@ -6235,12 +5865,13 @@
           <w:numId w:val="3"/>
         </w:numPr>
       </w:pPr>
+      <w:bookmarkStart w:id="9" w:name="_Toc518049024"/>
       <w:r>
         <w:lastRenderedPageBreak/>
         <w:t>Bivariatni testi</w:t>
       </w:r>
       <w:r>
-        <w:t xml:space="preserve"> (deljeno Boris in Jure)</w:t>
+        <w:t xml:space="preserve"> </w:t>
       </w:r>
       <w:bookmarkEnd w:id="9"/>
     </w:p>
@@ -6253,16 +5884,56 @@
           <w:numId w:val="3"/>
         </w:numPr>
       </w:pPr>
-      <w:bookmarkStart w:id="11" w:name="_Toc516829933"/>
+      <w:bookmarkStart w:id="10" w:name="_Toc518049025"/>
       <w:r>
         <w:t>Predstavitev obeh raziskovalnih vprašanj</w:t>
       </w:r>
-      <w:bookmarkEnd w:id="11"/>
-    </w:p>
-    <w:p>
-      <w:pPr>
-        <w:pStyle w:val="Heading2"/>
-        <w:ind w:left="792"/>
+      <w:bookmarkEnd w:id="10"/>
+    </w:p>
+    <w:p>
+      <w:pPr>
+        <w:rPr>
+          <w:sz w:val="24"/>
+          <w:szCs w:val="24"/>
+        </w:rPr>
+      </w:pPr>
+    </w:p>
+    <w:p>
+      <w:pPr>
+        <w:rPr>
+          <w:sz w:val="24"/>
+          <w:szCs w:val="24"/>
+        </w:rPr>
+      </w:pPr>
+      <w:r>
+        <w:rPr>
+          <w:sz w:val="24"/>
+          <w:szCs w:val="24"/>
+        </w:rPr>
+        <w:t>Pri prvem raziskovalnem vprašanju nas zanima ali dolžina počitkovanja vpliva na izbor počitniške nastanitve. Za ugotovitev naše teze bom uporabili bivarnatno metodo χ2test.</w:t>
+      </w:r>
+    </w:p>
+    <w:p>
+      <w:pPr>
+        <w:rPr>
+          <w:sz w:val="24"/>
+          <w:szCs w:val="24"/>
+        </w:rPr>
+      </w:pPr>
+      <w:r>
+        <w:rPr>
+          <w:sz w:val="24"/>
+          <w:szCs w:val="24"/>
+        </w:rPr>
+        <w:t>Durgo raziskovalno vprašanje....</w:t>
+      </w:r>
+    </w:p>
+    <w:p>
+      <w:pPr>
+        <w:rPr>
+          <w:sz w:val="24"/>
+          <w:szCs w:val="24"/>
+        </w:rPr>
       </w:pPr>
     </w:p>
     <w:p>
@@ -6273,11 +5944,11 @@
           <w:numId w:val="3"/>
         </w:numPr>
       </w:pPr>
-      <w:bookmarkStart w:id="12" w:name="_Toc516829934"/>
+      <w:bookmarkStart w:id="11" w:name="_Toc518049026"/>
       <w:r>
         <w:t>Analiza 1. raziskovalnega vprašanja</w:t>
       </w:r>
-      <w:bookmarkEnd w:id="12"/>
+      <w:bookmarkEnd w:id="11"/>
     </w:p>
     <w:p/>
     <w:p>
@@ -6293,14 +5964,7 @@
           <w:sz w:val="24"/>
           <w:szCs w:val="24"/>
         </w:rPr>
-        <w:t xml:space="preserve">Za analizo 1. raziskovalnega vprašanja </w:t>
-      </w:r>
-      <w:r>
-        <w:rPr>
-          <w:sz w:val="24"/>
-          <w:szCs w:val="24"/>
-        </w:rPr>
-        <w:t xml:space="preserve">smo uporabili bivariatni </w:t>
+        <w:t xml:space="preserve">Za analizo 1. raziskovalnega vprašanja smo uporabili bivariatni </w:t>
       </w:r>
       <w:r>
         <w:rPr>
@@ -6730,6 +6394,7 @@
           <w:sz w:val="24"/>
           <w:szCs w:val="24"/>
         </w:rPr>
+        <w:lastRenderedPageBreak/>
         <w:t>H</w:t>
       </w:r>
       <w:r>
@@ -6815,7 +6480,6 @@
           <w:sz w:val="24"/>
           <w:szCs w:val="24"/>
         </w:rPr>
-        <w:lastRenderedPageBreak/>
         <w:t xml:space="preserve">Na sliki 1 je prikazana kontingenčna tabela za spremenljivki </w:t>
       </w:r>
       <w:r>
@@ -6897,7 +6561,7 @@
           <w:lang w:eastAsia="sl-SI"/>
         </w:rPr>
         <w:drawing>
-          <wp:inline distT="0" distB="0" distL="0" distR="0">
+          <wp:inline distT="0" distB="0" distL="0" distR="0" wp14:anchorId="27D38491" wp14:editId="78916D63">
             <wp:extent cx="5972810" cy="3803015"/>
             <wp:effectExtent l="0" t="0" r="8890" b="6985"/>
             <wp:docPr id="2" name="Picture 2"/>
@@ -6960,7 +6624,7 @@
         <w:rPr>
           <w:noProof/>
         </w:rPr>
-        <w:t>13</w:t>
+        <w:t>16</w:t>
       </w:r>
       <w:r>
         <w:fldChar w:fldCharType="end"/>
@@ -7083,7 +6747,7 @@
         </w:rPr>
         <w:lastRenderedPageBreak/>
         <w:drawing>
-          <wp:inline distT="0" distB="0" distL="0" distR="0">
+          <wp:inline distT="0" distB="0" distL="0" distR="0" wp14:anchorId="7E1E7070" wp14:editId="70CC7417">
             <wp:extent cx="3619500" cy="1690861"/>
             <wp:effectExtent l="0" t="0" r="0" b="5080"/>
             <wp:docPr id="3" name="Picture 3"/>
@@ -7146,7 +6810,7 @@
         <w:rPr>
           <w:noProof/>
         </w:rPr>
-        <w:t>14</w:t>
+        <w:t>17</w:t>
       </w:r>
       <w:r>
         <w:fldChar w:fldCharType="end"/>
@@ -7311,7 +6975,7 @@
           <w:lang w:eastAsia="sl-SI"/>
         </w:rPr>
         <w:drawing>
-          <wp:inline distT="0" distB="0" distL="0" distR="0">
+          <wp:inline distT="0" distB="0" distL="0" distR="0" wp14:anchorId="6E8E9CD9" wp14:editId="702432D4">
             <wp:extent cx="5972810" cy="2592070"/>
             <wp:effectExtent l="0" t="0" r="8890" b="0"/>
             <wp:docPr id="4" name="Picture 4"/>
@@ -7378,7 +7042,7 @@
         <w:rPr>
           <w:noProof/>
         </w:rPr>
-        <w:t>15</w:t>
+        <w:t>18</w:t>
       </w:r>
       <w:r>
         <w:fldChar w:fldCharType="end"/>
@@ -7400,14 +7064,7 @@
           <w:sz w:val="24"/>
           <w:szCs w:val="24"/>
         </w:rPr>
-        <w:t xml:space="preserve">Kljub združevanju </w:t>
-      </w:r>
-      <w:r>
-        <w:rPr>
-          <w:sz w:val="24"/>
-          <w:szCs w:val="24"/>
-        </w:rPr>
-        <w:t xml:space="preserve">kategorij v spremenljivki nam ni uspelo zadostiti pogojem </w:t>
+        <w:t xml:space="preserve">Kljub združevanju kategorij v spremenljivki nam ni uspelo zadostiti pogojem </w:t>
       </w:r>
       <w:r>
         <w:rPr>
@@ -7456,7 +7113,7 @@
         </w:rPr>
         <w:lastRenderedPageBreak/>
         <w:drawing>
-          <wp:inline distT="0" distB="0" distL="0" distR="0">
+          <wp:inline distT="0" distB="0" distL="0" distR="0" wp14:anchorId="37BEF4EA" wp14:editId="33C67F43">
             <wp:extent cx="3352800" cy="1607060"/>
             <wp:effectExtent l="0" t="0" r="0" b="0"/>
             <wp:docPr id="5" name="Picture 5"/>
@@ -7519,7 +7176,7 @@
         <w:rPr>
           <w:noProof/>
         </w:rPr>
-        <w:t>16</w:t>
+        <w:t>19</w:t>
       </w:r>
       <w:r>
         <w:fldChar w:fldCharType="end"/>
@@ -7803,7 +7460,7 @@
         </w:rPr>
         <w:lastRenderedPageBreak/>
         <w:drawing>
-          <wp:inline distT="0" distB="0" distL="0" distR="0">
+          <wp:inline distT="0" distB="0" distL="0" distR="0" wp14:anchorId="610D0767" wp14:editId="4BE1E0FF">
             <wp:extent cx="5882819" cy="4876800"/>
             <wp:effectExtent l="0" t="0" r="3810" b="0"/>
             <wp:docPr id="6" name="Picture 6"/>
@@ -7866,7 +7523,7 @@
         <w:rPr>
           <w:noProof/>
         </w:rPr>
-        <w:t>17</w:t>
+        <w:t>20</w:t>
       </w:r>
       <w:r>
         <w:fldChar w:fldCharType="end"/>
@@ -7893,12 +7550,19 @@
           <w:numId w:val="3"/>
         </w:numPr>
       </w:pPr>
-      <w:bookmarkStart w:id="13" w:name="_Toc516829935"/>
+      <w:bookmarkStart w:id="12" w:name="_Toc518049027"/>
       <w:r>
         <w:lastRenderedPageBreak/>
         <w:t>Analiza 2. raziskovalnega vprašanja</w:t>
       </w:r>
-      <w:bookmarkEnd w:id="13"/>
+      <w:bookmarkEnd w:id="12"/>
+    </w:p>
+    <w:p>
+      <w:pPr>
+        <w:rPr>
+          <w:sz w:val="24"/>
+        </w:rPr>
+      </w:pPr>
     </w:p>
     <w:p>
       <w:pPr>
@@ -7908,14 +7572,14 @@
           <w:numId w:val="3"/>
         </w:numPr>
       </w:pPr>
-      <w:bookmarkStart w:id="14" w:name="_Toc516829936"/>
+      <w:bookmarkStart w:id="13" w:name="_Toc518049028"/>
       <w:r>
         <w:t>Multivariatne metode</w:t>
       </w:r>
       <w:r>
-        <w:t xml:space="preserve"> (Jure in Bojan)</w:t>
-      </w:r>
-      <w:bookmarkEnd w:id="14"/>
+        <w:t xml:space="preserve"> </w:t>
+      </w:r>
+      <w:bookmarkEnd w:id="13"/>
     </w:p>
     <w:p/>
     <w:p>
@@ -7926,11 +7590,11 @@
           <w:numId w:val="3"/>
         </w:numPr>
       </w:pPr>
-      <w:bookmarkStart w:id="15" w:name="_Toc516829937"/>
+      <w:bookmarkStart w:id="14" w:name="_Toc518049029"/>
       <w:r>
         <w:t>Predstavitev problema in raziskovalnih vprašanj</w:t>
       </w:r>
-      <w:bookmarkEnd w:id="15"/>
+      <w:bookmarkEnd w:id="14"/>
     </w:p>
     <w:p/>
     <w:p>
@@ -7988,11 +7652,11 @@
           <w:numId w:val="3"/>
         </w:numPr>
       </w:pPr>
-      <w:bookmarkStart w:id="16" w:name="_Toc516829938"/>
-      <w:r>
-        <w:t>Prva multivariatna metoda (navedete ime metode)</w:t>
-      </w:r>
-      <w:bookmarkEnd w:id="16"/>
+      <w:bookmarkStart w:id="15" w:name="_Toc518049030"/>
+      <w:r>
+        <w:t>Prva multivariatna metoda</w:t>
+      </w:r>
+      <w:bookmarkEnd w:id="15"/>
     </w:p>
     <w:p/>
     <w:p>
@@ -8261,7 +7925,7 @@
         </w:rPr>
         <w:lastRenderedPageBreak/>
         <w:drawing>
-          <wp:inline distT="0" distB="0" distL="0" distR="0" wp14:anchorId="5A656018" wp14:editId="7E245374">
+          <wp:inline distT="0" distB="0" distL="0" distR="0" wp14:anchorId="338163AA" wp14:editId="05D9401C">
             <wp:extent cx="3314700" cy="2669503"/>
             <wp:effectExtent l="0" t="0" r="0" b="0"/>
             <wp:docPr id="7" name="Picture 7"/>
@@ -8328,7 +7992,7 @@
         <w:rPr>
           <w:noProof/>
         </w:rPr>
-        <w:t>18</w:t>
+        <w:t>21</w:t>
       </w:r>
       <w:r>
         <w:fldChar w:fldCharType="end"/>
@@ -8420,7 +8084,7 @@
           <w:lang w:eastAsia="sl-SI"/>
         </w:rPr>
         <w:drawing>
-          <wp:inline distT="0" distB="0" distL="0" distR="0" wp14:anchorId="52A28811" wp14:editId="404AE8FD">
+          <wp:inline distT="0" distB="0" distL="0" distR="0" wp14:anchorId="7A7D335B" wp14:editId="30282B50">
             <wp:extent cx="3915321" cy="1581371"/>
             <wp:effectExtent l="0" t="0" r="0" b="0"/>
             <wp:docPr id="8" name="Picture 8"/>
@@ -8483,7 +8147,7 @@
         <w:rPr>
           <w:noProof/>
         </w:rPr>
-        <w:t>19</w:t>
+        <w:t>22</w:t>
       </w:r>
       <w:r>
         <w:fldChar w:fldCharType="end"/>
@@ -8527,14 +8191,7 @@
           <w:sz w:val="24"/>
           <w:szCs w:val="24"/>
         </w:rPr>
-        <w:t xml:space="preserve">p-vrednost enaka 0.001 &lt; </w:t>
-      </w:r>
-      <w:r>
-        <w:rPr>
-          <w:sz w:val="24"/>
-          <w:szCs w:val="24"/>
-        </w:rPr>
-        <w:t>0.05 lahko pri 5% tveganju trdimo, da je naš model precej dober in da statistično značilno bolje napove oddaljenost od centra mesta kot če bi vzeli le povprečno zadovoljstvo z oddaljenostjo od mesta.</w:t>
+        <w:t>p-vrednost enaka 0.001 &lt; 0.05 lahko pri 5% tveganju trdimo, da je naš model precej dober in da statistično značilno bolje napove oddaljenost od centra mesta kot če bi vzeli le povprečno zadovoljstvo z oddaljenostjo od mesta.</w:t>
       </w:r>
     </w:p>
     <w:p>
@@ -8560,7 +8217,7 @@
         </w:rPr>
         <w:lastRenderedPageBreak/>
         <w:drawing>
-          <wp:inline distT="0" distB="0" distL="0" distR="0" wp14:anchorId="14D91292" wp14:editId="66AA2AA7">
+          <wp:inline distT="0" distB="0" distL="0" distR="0" wp14:anchorId="10125C48" wp14:editId="2B6ADCD2">
             <wp:extent cx="5210902" cy="2124371"/>
             <wp:effectExtent l="0" t="0" r="8890" b="9525"/>
             <wp:docPr id="9" name="Picture 9"/>
@@ -8623,7 +8280,7 @@
         <w:rPr>
           <w:noProof/>
         </w:rPr>
-        <w:t>20</w:t>
+        <w:t>23</w:t>
       </w:r>
       <w:r>
         <w:fldChar w:fldCharType="end"/>
@@ -8678,7 +8335,7 @@
           <w:lang w:eastAsia="sl-SI"/>
         </w:rPr>
         <w:drawing>
-          <wp:inline distT="0" distB="0" distL="0" distR="0" wp14:anchorId="29332AAD" wp14:editId="2AF8F8CE">
+          <wp:inline distT="0" distB="0" distL="0" distR="0" wp14:anchorId="3DA633A3" wp14:editId="2C17DBC4">
             <wp:extent cx="5972810" cy="3138805"/>
             <wp:effectExtent l="0" t="0" r="8890" b="4445"/>
             <wp:docPr id="10" name="Picture 10"/>
@@ -8745,7 +8402,7 @@
         <w:rPr>
           <w:noProof/>
         </w:rPr>
-        <w:t>21</w:t>
+        <w:t>24</w:t>
       </w:r>
       <w:r>
         <w:fldChar w:fldCharType="end"/>
@@ -8803,15 +8460,7 @@
           <w:sz w:val="24"/>
           <w:szCs w:val="24"/>
         </w:rPr>
-        <w:t>Y1</w:t>
-      </w:r>
-      <w:r>
-        <w:rPr>
-          <w:i/>
-          <w:sz w:val="24"/>
-          <w:szCs w:val="24"/>
-        </w:rPr>
-        <w:t xml:space="preserve"> = 0.637 – 0.157*X1 – 0.267*X2 + 0.694*X3 + 0.553*X4, </w:t>
+        <w:t xml:space="preserve">Y1 = 0.637 – 0.157*X1 – 0.267*X2 + 0.694*X3 + 0.553*X4, </w:t>
       </w:r>
       <w:r>
         <w:rPr>
@@ -9002,7 +8651,7 @@
           <w:lang w:eastAsia="sl-SI"/>
         </w:rPr>
         <w:drawing>
-          <wp:inline distT="0" distB="0" distL="0" distR="0" wp14:anchorId="2C6DB507" wp14:editId="07C69E3F">
+          <wp:inline distT="0" distB="0" distL="0" distR="0" wp14:anchorId="2A56C918" wp14:editId="5E6D5DDB">
             <wp:extent cx="4686300" cy="3741666"/>
             <wp:effectExtent l="0" t="0" r="0" b="0"/>
             <wp:docPr id="11" name="Picture 11"/>
@@ -9069,7 +8718,7 @@
         <w:rPr>
           <w:noProof/>
         </w:rPr>
-        <w:t>22</w:t>
+        <w:t>25</w:t>
       </w:r>
       <w:r>
         <w:fldChar w:fldCharType="end"/>
@@ -9110,7 +8759,7 @@
         </w:rPr>
         <w:lastRenderedPageBreak/>
         <w:drawing>
-          <wp:inline distT="0" distB="0" distL="0" distR="0" wp14:anchorId="69B17C0D" wp14:editId="58F0DC28">
+          <wp:inline distT="0" distB="0" distL="0" distR="0" wp14:anchorId="24B686FB" wp14:editId="09651EA8">
             <wp:extent cx="4076700" cy="3182132"/>
             <wp:effectExtent l="0" t="0" r="0" b="0"/>
             <wp:docPr id="12" name="Picture 12"/>
@@ -9177,7 +8826,7 @@
         <w:rPr>
           <w:noProof/>
         </w:rPr>
-        <w:t>23</w:t>
+        <w:t>26</w:t>
       </w:r>
       <w:r>
         <w:fldChar w:fldCharType="end"/>
@@ -9194,13 +8843,16 @@
           <w:numId w:val="3"/>
         </w:numPr>
       </w:pPr>
-      <w:bookmarkStart w:id="17" w:name="_Toc516829939"/>
-      <w:r>
-        <w:t>Druga multivariatna metoda (navedete ime metode)</w:t>
-      </w:r>
+      <w:bookmarkStart w:id="16" w:name="_Toc518049031"/>
+      <w:r>
+        <w:t xml:space="preserve">Druga multivariatna metoda </w:t>
+      </w:r>
+      <w:bookmarkEnd w:id="16"/>
+    </w:p>
+    <w:p>
+      <w:bookmarkStart w:id="17" w:name="_GoBack"/>
       <w:bookmarkEnd w:id="17"/>
     </w:p>
-    <w:p/>
     <w:p>
       <w:pPr>
         <w:jc w:val="both"/>
@@ -9307,7 +8959,7 @@
         </w:rPr>
         <w:lastRenderedPageBreak/>
         <w:drawing>
-          <wp:inline distT="0" distB="0" distL="0" distR="0" wp14:anchorId="474820D8" wp14:editId="3520D1DD">
+          <wp:inline distT="0" distB="0" distL="0" distR="0" wp14:anchorId="0755D3D9" wp14:editId="02ACE3E2">
             <wp:extent cx="2390775" cy="885825"/>
             <wp:effectExtent l="0" t="0" r="9525" b="9525"/>
             <wp:docPr id="29" name="Picture 29"/>
@@ -9364,7 +9016,7 @@
         <w:rPr>
           <w:noProof/>
         </w:rPr>
-        <w:t>24</w:t>
+        <w:t>27</w:t>
       </w:r>
       <w:r>
         <w:fldChar w:fldCharType="end"/>
@@ -9436,7 +9088,7 @@
         </w:rPr>
         <w:lastRenderedPageBreak/>
         <w:drawing>
-          <wp:inline distT="0" distB="0" distL="0" distR="0" wp14:anchorId="471FEB7E" wp14:editId="2E9A234E">
+          <wp:inline distT="0" distB="0" distL="0" distR="0" wp14:anchorId="3DAF037C" wp14:editId="7E25703B">
             <wp:extent cx="5029200" cy="7520940"/>
             <wp:effectExtent l="0" t="0" r="0" b="3810"/>
             <wp:docPr id="20" name="Picture 20"/>
@@ -9506,7 +9158,7 @@
         <w:rPr>
           <w:noProof/>
         </w:rPr>
-        <w:t>25</w:t>
+        <w:t>28</w:t>
       </w:r>
       <w:r>
         <w:fldChar w:fldCharType="end"/>
@@ -9681,7 +9333,7 @@
           <w:lang w:eastAsia="sl-SI"/>
         </w:rPr>
         <w:drawing>
-          <wp:inline distT="0" distB="0" distL="0" distR="0" wp14:anchorId="6A493BB4" wp14:editId="16845677">
+          <wp:inline distT="0" distB="0" distL="0" distR="0" wp14:anchorId="7D4F8383" wp14:editId="6E7530FF">
             <wp:extent cx="3562350" cy="2219325"/>
             <wp:effectExtent l="0" t="0" r="0" b="9525"/>
             <wp:docPr id="30" name="Picture 30"/>
@@ -9738,7 +9390,7 @@
         <w:rPr>
           <w:noProof/>
         </w:rPr>
-        <w:t>26</w:t>
+        <w:t>29</w:t>
       </w:r>
       <w:r>
         <w:fldChar w:fldCharType="end"/>
@@ -9776,7 +9428,7 @@
           <w:lang w:eastAsia="sl-SI"/>
         </w:rPr>
         <w:drawing>
-          <wp:inline distT="0" distB="0" distL="0" distR="0" wp14:anchorId="6DF5C02F" wp14:editId="07DACAAE">
+          <wp:inline distT="0" distB="0" distL="0" distR="0" wp14:anchorId="20E5A2F2" wp14:editId="24A8DE94">
             <wp:extent cx="5610225" cy="1076325"/>
             <wp:effectExtent l="0" t="0" r="9525" b="9525"/>
             <wp:docPr id="42" name="Picture 42"/>
@@ -9833,7 +9485,7 @@
         <w:rPr>
           <w:noProof/>
         </w:rPr>
-        <w:t>27</w:t>
+        <w:t>30</w:t>
       </w:r>
       <w:r>
         <w:fldChar w:fldCharType="end"/>
@@ -9916,7 +9568,7 @@
           <w:lang w:eastAsia="sl-SI"/>
         </w:rPr>
         <w:drawing>
-          <wp:inline distT="0" distB="0" distL="0" distR="0" wp14:anchorId="6F9E3592" wp14:editId="237A235E">
+          <wp:inline distT="0" distB="0" distL="0" distR="0" wp14:anchorId="7D6FA43C" wp14:editId="3EFC9526">
             <wp:extent cx="5760720" cy="1346835"/>
             <wp:effectExtent l="0" t="0" r="0" b="5715"/>
             <wp:docPr id="41" name="Picture 41"/>
@@ -9973,7 +9625,7 @@
         <w:rPr>
           <w:noProof/>
         </w:rPr>
-        <w:t>28</w:t>
+        <w:t>31</w:t>
       </w:r>
       <w:r>
         <w:fldChar w:fldCharType="end"/>
@@ -9997,7 +9649,7 @@
           <w:numId w:val="3"/>
         </w:numPr>
       </w:pPr>
-      <w:bookmarkStart w:id="18" w:name="_Toc516829940"/>
+      <w:bookmarkStart w:id="18" w:name="_Toc518049032"/>
       <w:r>
         <w:t>Kritična analiza zasnove in izvedbe raziskave</w:t>
       </w:r>
@@ -10014,7 +9666,7 @@
           <w:numId w:val="3"/>
         </w:numPr>
       </w:pPr>
-      <w:bookmarkStart w:id="19" w:name="_Toc516829941"/>
+      <w:bookmarkStart w:id="19" w:name="_Toc518049033"/>
       <w:r>
         <w:t>Zaključek</w:t>
       </w:r>
@@ -10031,12 +9683,9 @@
           <w:numId w:val="3"/>
         </w:numPr>
       </w:pPr>
-      <w:bookmarkStart w:id="20" w:name="_Toc516829942"/>
-      <w:r>
-        <w:t>L</w:t>
-      </w:r>
-      <w:r>
-        <w:t>iteratura</w:t>
+      <w:bookmarkStart w:id="20" w:name="_Toc518049034"/>
+      <w:r>
+        <w:t>Literatura</w:t>
       </w:r>
       <w:bookmarkEnd w:id="20"/>
     </w:p>
@@ -10101,7 +9750,30 @@
           <w:i/>
           <w:lang w:eastAsia="sl-SI"/>
         </w:rPr>
-        <w:t>RAZVRŠČANJE V SKUPINE</w:t>
+        <w:t xml:space="preserve">RAZVRŠČANJE V SKUPINE Statistika v raziskovanju (MAG). </w:t>
+      </w:r>
+      <w:r>
+        <w:rPr>
+          <w:rFonts w:cstheme="minorHAnsi"/>
+          <w:lang w:eastAsia="sl-SI"/>
+        </w:rPr>
+        <w:t>Kranj: Fakulteta za organizacijske vede, Kranj</w:t>
+      </w:r>
+    </w:p>
+    <w:p>
+      <w:pPr>
+        <w:jc w:val="both"/>
+        <w:rPr>
+          <w:rFonts w:cstheme="minorHAnsi"/>
+          <w:lang w:eastAsia="sl-SI"/>
+        </w:rPr>
+      </w:pPr>
+      <w:r>
+        <w:rPr>
+          <w:rFonts w:cstheme="minorHAnsi"/>
+          <w:lang w:eastAsia="sl-SI"/>
+        </w:rPr>
+        <w:t xml:space="preserve">Ferligoj, A. (1989). </w:t>
       </w:r>
       <w:r>
         <w:rPr>
@@ -10109,44 +9781,13 @@
           <w:i/>
           <w:lang w:eastAsia="sl-SI"/>
         </w:rPr>
-        <w:t xml:space="preserve"> Statistika v raziskovanju (MAG). </w:t>
+        <w:t>RAZVRŠČANJE V SKUPINE</w:t>
       </w:r>
       <w:r>
         <w:rPr>
           <w:rFonts w:cstheme="minorHAnsi"/>
           <w:lang w:eastAsia="sl-SI"/>
         </w:rPr>
-        <w:t>Kranj: Fakulteta za organizacijske vede, Kranj</w:t>
-      </w:r>
-    </w:p>
-    <w:p>
-      <w:pPr>
-        <w:jc w:val="both"/>
-        <w:rPr>
-          <w:rFonts w:cstheme="minorHAnsi"/>
-          <w:lang w:eastAsia="sl-SI"/>
-        </w:rPr>
-      </w:pPr>
-      <w:r>
-        <w:rPr>
-          <w:rFonts w:cstheme="minorHAnsi"/>
-          <w:lang w:eastAsia="sl-SI"/>
-        </w:rPr>
-        <w:t xml:space="preserve">Ferligoj, A. (1989). </w:t>
-      </w:r>
-      <w:r>
-        <w:rPr>
-          <w:rFonts w:cstheme="minorHAnsi"/>
-          <w:i/>
-          <w:lang w:eastAsia="sl-SI"/>
-        </w:rPr>
-        <w:t>RAZVRŠČANJE V SKUPINE</w:t>
-      </w:r>
-      <w:r>
-        <w:rPr>
-          <w:rFonts w:cstheme="minorHAnsi"/>
-          <w:lang w:eastAsia="sl-SI"/>
-        </w:rPr>
         <w:t>. Ljubljana: Raziskovalni inštitut, Fakulteta za sociologijo, politične vede in novinarstvo, Kardeljeva pl. 5, Ljubljana</w:t>
       </w:r>
     </w:p>
@@ -10156,7 +9797,7 @@
       <w:pPr>
         <w:pStyle w:val="Heading1"/>
       </w:pPr>
-      <w:bookmarkStart w:id="21" w:name="_Toc516829943"/>
+      <w:bookmarkStart w:id="21" w:name="_Toc518049035"/>
       <w:r>
         <w:t>Priloge</w:t>
       </w:r>
@@ -10166,7 +9807,7 @@
       <w:pPr>
         <w:pStyle w:val="Heading1"/>
       </w:pPr>
-      <w:bookmarkStart w:id="22" w:name="_Toc516829944"/>
+      <w:bookmarkStart w:id="22" w:name="_Toc518049036"/>
       <w:r>
         <w:t>A. Vprašalnik</w:t>
       </w:r>
@@ -11365,6 +11006,28 @@
       <w:color w:val="2E74B5" w:themeColor="accent1" w:themeShade="BF"/>
       <w:sz w:val="26"/>
       <w:szCs w:val="26"/>
+    </w:rPr>
+  </w:style>
+  <w:style w:type="paragraph" w:styleId="Heading3">
+    <w:name w:val="heading 3"/>
+    <w:basedOn w:val="Normal"/>
+    <w:next w:val="Normal"/>
+    <w:link w:val="Heading3Char"/>
+    <w:uiPriority w:val="9"/>
+    <w:unhideWhenUsed/>
+    <w:qFormat/>
+    <w:rsid w:val="00DF0E41"/>
+    <w:pPr>
+      <w:keepNext/>
+      <w:keepLines/>
+      <w:spacing w:before="200" w:after="0"/>
+      <w:outlineLvl w:val="2"/>
+    </w:pPr>
+    <w:rPr>
+      <w:rFonts w:asciiTheme="majorHAnsi" w:eastAsiaTheme="majorEastAsia" w:hAnsiTheme="majorHAnsi" w:cstheme="majorBidi"/>
+      <w:b/>
+      <w:bCs/>
+      <w:color w:val="5B9BD5" w:themeColor="accent1"/>
     </w:rPr>
   </w:style>
   <w:style w:type="character" w:default="1" w:styleId="DefaultParagraphFont">
@@ -11631,6 +11294,20 @@
       <w:lang w:val="sl-SI"/>
     </w:rPr>
   </w:style>
+  <w:style w:type="character" w:customStyle="1" w:styleId="Heading3Char">
+    <w:name w:val="Heading 3 Char"/>
+    <w:basedOn w:val="DefaultParagraphFont"/>
+    <w:link w:val="Heading3"/>
+    <w:uiPriority w:val="9"/>
+    <w:rsid w:val="00DF0E41"/>
+    <w:rPr>
+      <w:rFonts w:asciiTheme="majorHAnsi" w:eastAsiaTheme="majorEastAsia" w:hAnsiTheme="majorHAnsi" w:cstheme="majorBidi"/>
+      <w:b/>
+      <w:bCs/>
+      <w:color w:val="5B9BD5" w:themeColor="accent1"/>
+      <w:lang w:val="sl-SI"/>
+    </w:rPr>
+  </w:style>
 </w:styles>
 </file>
 
@@ -11838,6 +11515,28 @@
       <w:color w:val="2E74B5" w:themeColor="accent1" w:themeShade="BF"/>
       <w:sz w:val="26"/>
       <w:szCs w:val="26"/>
+    </w:rPr>
+  </w:style>
+  <w:style w:type="paragraph" w:styleId="Heading3">
+    <w:name w:val="heading 3"/>
+    <w:basedOn w:val="Normal"/>
+    <w:next w:val="Normal"/>
+    <w:link w:val="Heading3Char"/>
+    <w:uiPriority w:val="9"/>
+    <w:unhideWhenUsed/>
+    <w:qFormat/>
+    <w:rsid w:val="00DF0E41"/>
+    <w:pPr>
+      <w:keepNext/>
+      <w:keepLines/>
+      <w:spacing w:before="200" w:after="0"/>
+      <w:outlineLvl w:val="2"/>
+    </w:pPr>
+    <w:rPr>
+      <w:rFonts w:asciiTheme="majorHAnsi" w:eastAsiaTheme="majorEastAsia" w:hAnsiTheme="majorHAnsi" w:cstheme="majorBidi"/>
+      <w:b/>
+      <w:bCs/>
+      <w:color w:val="5B9BD5" w:themeColor="accent1"/>
     </w:rPr>
   </w:style>
   <w:style w:type="character" w:default="1" w:styleId="DefaultParagraphFont">
@@ -12101,6 +11800,20 @@
       <w:rFonts w:ascii="Segoe UI" w:hAnsi="Segoe UI" w:cs="Segoe UI"/>
       <w:sz w:val="18"/>
       <w:szCs w:val="18"/>
+      <w:lang w:val="sl-SI"/>
+    </w:rPr>
+  </w:style>
+  <w:style w:type="character" w:customStyle="1" w:styleId="Heading3Char">
+    <w:name w:val="Heading 3 Char"/>
+    <w:basedOn w:val="DefaultParagraphFont"/>
+    <w:link w:val="Heading3"/>
+    <w:uiPriority w:val="9"/>
+    <w:rsid w:val="00DF0E41"/>
+    <w:rPr>
+      <w:rFonts w:asciiTheme="majorHAnsi" w:eastAsiaTheme="majorEastAsia" w:hAnsiTheme="majorHAnsi" w:cstheme="majorBidi"/>
+      <w:b/>
+      <w:bCs/>
+      <w:color w:val="5B9BD5" w:themeColor="accent1"/>
       <w:lang w:val="sl-SI"/>
     </w:rPr>
   </w:style>
@@ -12373,7 +12086,7 @@
 </file>
 
 <file path=customXml/itemProps1.xml><?xml version="1.0" encoding="utf-8"?>
-<ds:datastoreItem xmlns:ds="http://schemas.openxmlformats.org/officeDocument/2006/customXml" ds:itemID="{F2FEF7EB-21D3-4B38-B571-2B5A1D8557DE}">
+<ds:datastoreItem xmlns:ds="http://schemas.openxmlformats.org/officeDocument/2006/customXml" ds:itemID="{0115534D-1105-4532-B512-50FE407E2900}">
   <ds:schemaRefs>
     <ds:schemaRef ds:uri="http://schemas.openxmlformats.org/officeDocument/2006/bibliography"/>
   </ds:schemaRefs>

</xml_diff>